<commit_message>
Add NeoLoad and RPT info
</commit_message>
<xml_diff>
--- a/docs/stress_testing_tools_2019_20_SI_14ed.docx
+++ b/docs/stress_testing_tools_2019_20_SI_14ed.docx
@@ -1192,7 +1192,7 @@
         <w:pStyle w:val="ListParagraph"/>
         <w:numPr>
           <w:ilvl w:val="0"/>
-          <w:numId w:val="6"/>
+          <w:numId w:val="12"/>
         </w:numPr>
         <w:rPr>
           <w:sz w:val="24"/>
@@ -1220,7 +1220,7 @@
         <w:pStyle w:val="ListParagraph"/>
         <w:numPr>
           <w:ilvl w:val="0"/>
-          <w:numId w:val="6"/>
+          <w:numId w:val="12"/>
         </w:numPr>
         <w:rPr>
           <w:sz w:val="24"/>
@@ -1248,7 +1248,7 @@
         <w:pStyle w:val="ListParagraph"/>
         <w:numPr>
           <w:ilvl w:val="0"/>
-          <w:numId w:val="6"/>
+          <w:numId w:val="12"/>
         </w:numPr>
         <w:rPr>
           <w:sz w:val="24"/>
@@ -1268,7 +1268,7 @@
         <w:pStyle w:val="ListParagraph"/>
         <w:numPr>
           <w:ilvl w:val="0"/>
-          <w:numId w:val="6"/>
+          <w:numId w:val="12"/>
         </w:numPr>
         <w:rPr>
           <w:sz w:val="24"/>
@@ -1296,7 +1296,7 @@
         <w:pStyle w:val="ListParagraph"/>
         <w:numPr>
           <w:ilvl w:val="0"/>
-          <w:numId w:val="6"/>
+          <w:numId w:val="12"/>
         </w:numPr>
         <w:rPr>
           <w:sz w:val="24"/>
@@ -1338,7 +1338,7 @@
         <w:pStyle w:val="ListParagraph"/>
         <w:numPr>
           <w:ilvl w:val="0"/>
-          <w:numId w:val="6"/>
+          <w:numId w:val="12"/>
         </w:numPr>
         <w:rPr>
           <w:sz w:val="24"/>
@@ -1379,7 +1379,28 @@
           <w:sz w:val="24"/>
           <w:szCs w:val="24"/>
         </w:rPr>
-        <w:t xml:space="preserve">Предимства на </w:t>
+        <w:t>Предимства</w:t>
+      </w:r>
+      <w:r>
+        <w:rPr>
+          <w:sz w:val="24"/>
+          <w:szCs w:val="24"/>
+        </w:rPr>
+        <w:t xml:space="preserve"> </w:t>
+      </w:r>
+      <w:r>
+        <w:rPr>
+          <w:sz w:val="24"/>
+          <w:szCs w:val="24"/>
+        </w:rPr>
+        <w:t>и функционалности</w:t>
+      </w:r>
+      <w:r>
+        <w:rPr>
+          <w:sz w:val="24"/>
+          <w:szCs w:val="24"/>
+        </w:rPr>
+        <w:t xml:space="preserve"> на </w:t>
       </w:r>
       <w:r>
         <w:rPr>
@@ -1733,7 +1754,15 @@
         <w:t>:</w:t>
       </w:r>
       <w:r>
-        <w:t xml:space="preserve"> HTTP, SOAP, LDAP, JDBC,  JMS, and FTP</w:t>
+        <w:t xml:space="preserve"> HTTP, SOAP, LDAP, </w:t>
+      </w:r>
+      <w:proofErr w:type="gramStart"/>
+      <w:r>
+        <w:t>JDBC,  JMS</w:t>
+      </w:r>
+      <w:proofErr w:type="gramEnd"/>
+      <w:r>
+        <w:t>, and FTP</w:t>
       </w:r>
       <w:r>
         <w:t>.</w:t>
@@ -2207,7 +2236,28 @@
           <w:sz w:val="24"/>
           <w:szCs w:val="24"/>
         </w:rPr>
-        <w:t xml:space="preserve">Предимства на </w:t>
+        <w:t>Предимства</w:t>
+      </w:r>
+      <w:r>
+        <w:rPr>
+          <w:sz w:val="24"/>
+          <w:szCs w:val="24"/>
+        </w:rPr>
+        <w:t xml:space="preserve"> </w:t>
+      </w:r>
+      <w:r>
+        <w:rPr>
+          <w:sz w:val="24"/>
+          <w:szCs w:val="24"/>
+        </w:rPr>
+        <w:t>и функционалности</w:t>
+      </w:r>
+      <w:r>
+        <w:rPr>
+          <w:sz w:val="24"/>
+          <w:szCs w:val="24"/>
+        </w:rPr>
+        <w:t xml:space="preserve"> на </w:t>
       </w:r>
       <w:r>
         <w:rPr>
@@ -2241,7 +2291,7 @@
           <w:sz w:val="24"/>
           <w:szCs w:val="24"/>
         </w:rPr>
-        <w:t>Може да се тества всяка система</w:t>
+        <w:t>Може да тества всяка система</w:t>
       </w:r>
     </w:p>
     <w:p>
@@ -2269,14 +2319,7 @@
           <w:sz w:val="24"/>
           <w:szCs w:val="24"/>
         </w:rPr>
-        <w:t xml:space="preserve">Писане на тестове на </w:t>
-      </w:r>
-      <w:r>
-        <w:rPr>
-          <w:sz w:val="24"/>
-          <w:szCs w:val="24"/>
-        </w:rPr>
-        <w:t>Python</w:t>
+        <w:t>Писане на тестове на Python</w:t>
       </w:r>
     </w:p>
     <w:p>
@@ -2296,22 +2339,196 @@
         <w:t>в</w:t>
       </w:r>
       <w:r>
-        <w:t xml:space="preserve">ен код, написан на </w:t>
-      </w:r>
-      <w:r>
-        <w:t>Python</w:t>
-      </w:r>
-      <w:r>
-        <w:t xml:space="preserve">. Това е благодарение на факта, че инструмента прилага </w:t>
-      </w:r>
-      <w:r>
-        <w:t>coroutine</w:t>
-      </w:r>
-      <w:r>
-        <w:t xml:space="preserve"> функции, вместо </w:t>
-      </w:r>
-      <w:r>
-        <w:t>callback</w:t>
+        <w:t>ен код, написан на Python. Това е благодарение на факта, че инструмента прилага coroutine функции, вместо callback.</w:t>
+      </w:r>
+    </w:p>
+    <w:p>
+      <w:pPr>
+        <w:pStyle w:val="ListParagraph"/>
+        <w:numPr>
+          <w:ilvl w:val="0"/>
+          <w:numId w:val="7"/>
+        </w:numPr>
+        <w:rPr>
+          <w:sz w:val="24"/>
+          <w:szCs w:val="24"/>
+        </w:rPr>
+      </w:pPr>
+      <w:r>
+        <w:rPr>
+          <w:sz w:val="24"/>
+          <w:szCs w:val="24"/>
+        </w:rPr>
+        <w:t>Инструментът е разпределен и скалируем</w:t>
+      </w:r>
+    </w:p>
+    <w:p>
+      <w:pPr>
+        <w:ind w:left="643"/>
+      </w:pPr>
+      <w:r>
+        <w:t>Locust поддържа стрес тестове, разпределени на няколко машини.</w:t>
+      </w:r>
+      <w:r>
+        <w:t xml:space="preserve"> А всяка инстанция на Locust позволява хиляди тестови потребители в един процес.</w:t>
+      </w:r>
+    </w:p>
+    <w:p>
+      <w:pPr>
+        <w:pStyle w:val="ListParagraph"/>
+        <w:numPr>
+          <w:ilvl w:val="0"/>
+          <w:numId w:val="7"/>
+        </w:numPr>
+        <w:rPr>
+          <w:sz w:val="24"/>
+          <w:szCs w:val="24"/>
+        </w:rPr>
+      </w:pPr>
+      <w:r>
+        <w:rPr>
+          <w:sz w:val="24"/>
+          <w:szCs w:val="24"/>
+        </w:rPr>
+        <w:t>Уеб-базиран потребителски интерфейс</w:t>
+      </w:r>
+    </w:p>
+    <w:p>
+      <w:pPr>
+        <w:ind w:left="643"/>
+      </w:pPr>
+      <w:r>
+        <w:t xml:space="preserve">Интерфейсът на Locust е разработен с </w:t>
+      </w:r>
+      <w:r>
+        <w:rPr>
+          <w:lang w:val="en-US"/>
+        </w:rPr>
+        <w:t>JavaScript</w:t>
+      </w:r>
+      <w:r>
+        <w:t xml:space="preserve"> и </w:t>
+      </w:r>
+      <w:r>
+        <w:rPr>
+          <w:lang w:val="en-US"/>
+        </w:rPr>
+        <w:t>HTML</w:t>
+      </w:r>
+      <w:r>
+        <w:t>. Той показва важна за тестера информация в реално време. И поради факта, че е базиран на уеб, той е лесно разшир</w:t>
+      </w:r>
+      <w:r>
+        <w:t>я</w:t>
+      </w:r>
+      <w:r>
+        <w:t>ем и може да се приложи в множество платформи.</w:t>
+      </w:r>
+    </w:p>
+    <w:p>
+      <w:pPr>
+        <w:pStyle w:val="ListParagraph"/>
+        <w:numPr>
+          <w:ilvl w:val="0"/>
+          <w:numId w:val="7"/>
+        </w:numPr>
+        <w:rPr>
+          <w:sz w:val="24"/>
+          <w:szCs w:val="24"/>
+        </w:rPr>
+      </w:pPr>
+      <w:r>
+        <w:rPr>
+          <w:sz w:val="24"/>
+          <w:szCs w:val="24"/>
+        </w:rPr>
+        <w:t>Лесно променлив код</w:t>
+      </w:r>
+    </w:p>
+    <w:p>
+      <w:pPr>
+        <w:ind w:left="643"/>
+      </w:pPr>
+      <w:r>
+        <w:t>Всичките сложни операции на инструмента се поемат от библиотека gevent. Locust е създаден с идеята да е лесно променлив и има за цел да избегне чупливостта, от която страдат други подобни инструменти за стрес тестване.</w:t>
+      </w:r>
+    </w:p>
+    <w:p>
+      <w:pPr>
+        <w:ind w:left="927"/>
+        <w:rPr>
+          <w:sz w:val="24"/>
+          <w:szCs w:val="24"/>
+        </w:rPr>
+      </w:pPr>
+    </w:p>
+    <w:p>
+      <w:pPr>
+        <w:ind w:left="927"/>
+        <w:rPr>
+          <w:sz w:val="24"/>
+          <w:szCs w:val="24"/>
+        </w:rPr>
+      </w:pPr>
+    </w:p>
+    <w:p>
+      <w:pPr>
+        <w:rPr>
+          <w:sz w:val="24"/>
+          <w:szCs w:val="24"/>
+        </w:rPr>
+      </w:pPr>
+      <w:r>
+        <w:rPr>
+          <w:sz w:val="24"/>
+          <w:szCs w:val="24"/>
+        </w:rPr>
+        <w:t xml:space="preserve">Недостатъци на </w:t>
+      </w:r>
+      <w:r>
+        <w:rPr>
+          <w:sz w:val="24"/>
+          <w:szCs w:val="24"/>
+        </w:rPr>
+        <w:t>Locust</w:t>
+      </w:r>
+      <w:r>
+        <w:rPr>
+          <w:sz w:val="24"/>
+          <w:szCs w:val="24"/>
+        </w:rPr>
+        <w:t>:</w:t>
+      </w:r>
+    </w:p>
+    <w:p>
+      <w:pPr>
+        <w:pStyle w:val="ListParagraph"/>
+        <w:numPr>
+          <w:ilvl w:val="0"/>
+          <w:numId w:val="11"/>
+        </w:numPr>
+        <w:rPr>
+          <w:sz w:val="24"/>
+          <w:szCs w:val="24"/>
+        </w:rPr>
+      </w:pPr>
+      <w:r>
+        <w:rPr>
+          <w:sz w:val="24"/>
+          <w:szCs w:val="24"/>
+        </w:rPr>
+        <w:t>Загуба на статистики</w:t>
+      </w:r>
+    </w:p>
+    <w:p>
+      <w:pPr>
+        <w:ind w:left="643"/>
+      </w:pPr>
+      <w:r>
+        <w:t xml:space="preserve">Инструмента събира и представя статистика докато определен брой потребители не е достигнат. След това статистиката се изтрива и се започва събирането </w:t>
+      </w:r>
+      <w:r>
+        <w:t>от начало</w:t>
       </w:r>
       <w:r>
         <w:t>.</w:t>
@@ -2322,187 +2539,6 @@
         <w:pStyle w:val="ListParagraph"/>
         <w:numPr>
           <w:ilvl w:val="0"/>
-          <w:numId w:val="7"/>
-        </w:numPr>
-        <w:rPr>
-          <w:sz w:val="24"/>
-          <w:szCs w:val="24"/>
-        </w:rPr>
-      </w:pPr>
-      <w:r>
-        <w:rPr>
-          <w:sz w:val="24"/>
-          <w:szCs w:val="24"/>
-        </w:rPr>
-        <w:t>Инструментът е разпределен и скалируем</w:t>
-      </w:r>
-    </w:p>
-    <w:p>
-      <w:pPr>
-        <w:ind w:left="643"/>
-      </w:pPr>
-      <w:r>
-        <w:t>Locust</w:t>
-      </w:r>
-      <w:r>
-        <w:t xml:space="preserve"> поддържа стрес тестове, разпределени на няколко машини.</w:t>
-      </w:r>
-      <w:r>
-        <w:t xml:space="preserve"> А всяка инстанция на </w:t>
-      </w:r>
-      <w:r>
-        <w:t>Locust</w:t>
-      </w:r>
-      <w:r>
-        <w:t xml:space="preserve"> позволява хиляди тестови потребители в един процес.</w:t>
-      </w:r>
-    </w:p>
-    <w:p>
-      <w:pPr>
-        <w:pStyle w:val="ListParagraph"/>
-        <w:numPr>
-          <w:ilvl w:val="0"/>
-          <w:numId w:val="7"/>
-        </w:numPr>
-        <w:rPr>
-          <w:sz w:val="24"/>
-          <w:szCs w:val="24"/>
-        </w:rPr>
-      </w:pPr>
-      <w:r>
-        <w:rPr>
-          <w:sz w:val="24"/>
-          <w:szCs w:val="24"/>
-        </w:rPr>
-        <w:t>Уеб-базиран потребителски интерфейс</w:t>
-      </w:r>
-    </w:p>
-    <w:p>
-      <w:pPr>
-        <w:ind w:left="643"/>
-      </w:pPr>
-      <w:r>
-        <w:t xml:space="preserve">Интерфейсът на Locust е разработен с </w:t>
-      </w:r>
-      <w:r>
-        <w:rPr>
-          <w:lang w:val="en-US"/>
-        </w:rPr>
-        <w:t>JavaScript</w:t>
-      </w:r>
-      <w:r>
-        <w:t xml:space="preserve"> и </w:t>
-      </w:r>
-      <w:r>
-        <w:rPr>
-          <w:lang w:val="en-US"/>
-        </w:rPr>
-        <w:t>HTML</w:t>
-      </w:r>
-      <w:r>
-        <w:t>. Той показва важна за тестера информация в реално време. И поради факта, че е базиран на уеб, той е лесно разшир</w:t>
-      </w:r>
-      <w:r>
-        <w:t>я</w:t>
-      </w:r>
-      <w:bookmarkStart w:id="3" w:name="_GoBack"/>
-      <w:bookmarkEnd w:id="3"/>
-      <w:r>
-        <w:t>ем и може да се приложи в множество платформи.</w:t>
-      </w:r>
-    </w:p>
-    <w:p>
-      <w:pPr>
-        <w:pStyle w:val="ListParagraph"/>
-        <w:numPr>
-          <w:ilvl w:val="0"/>
-          <w:numId w:val="7"/>
-        </w:numPr>
-        <w:rPr>
-          <w:sz w:val="24"/>
-          <w:szCs w:val="24"/>
-        </w:rPr>
-      </w:pPr>
-      <w:r>
-        <w:rPr>
-          <w:sz w:val="24"/>
-          <w:szCs w:val="24"/>
-        </w:rPr>
-        <w:t>Лесно променлив код</w:t>
-      </w:r>
-    </w:p>
-    <w:p>
-      <w:pPr>
-        <w:ind w:left="643"/>
-      </w:pPr>
-      <w:r>
-        <w:t xml:space="preserve">Всичките сложни операции на инструмента се поемат от библиотека </w:t>
-      </w:r>
-      <w:r>
-        <w:t>gevent</w:t>
-      </w:r>
-      <w:r>
-        <w:t xml:space="preserve">. </w:t>
-      </w:r>
-      <w:r>
-        <w:t>Locust</w:t>
-      </w:r>
-      <w:r>
-        <w:t xml:space="preserve"> е създаден с идеята да е лесно променлив и има за цел да избегне чупливостта, от която страдат други подобни инструменти за стрес тестване.</w:t>
-      </w:r>
-    </w:p>
-    <w:p>
-      <w:pPr>
-        <w:ind w:left="927"/>
-        <w:rPr>
-          <w:sz w:val="24"/>
-          <w:szCs w:val="24"/>
-        </w:rPr>
-      </w:pPr>
-    </w:p>
-    <w:p>
-      <w:pPr>
-        <w:ind w:left="927"/>
-        <w:rPr>
-          <w:sz w:val="24"/>
-          <w:szCs w:val="24"/>
-        </w:rPr>
-      </w:pPr>
-    </w:p>
-    <w:p>
-      <w:pPr>
-        <w:rPr>
-          <w:sz w:val="24"/>
-          <w:szCs w:val="24"/>
-        </w:rPr>
-      </w:pPr>
-      <w:r>
-        <w:rPr>
-          <w:sz w:val="24"/>
-          <w:szCs w:val="24"/>
-        </w:rPr>
-        <w:t xml:space="preserve">Недостатъци на </w:t>
-      </w:r>
-      <w:r>
-        <w:rPr>
-          <w:sz w:val="24"/>
-          <w:szCs w:val="24"/>
-        </w:rPr>
-        <w:t>Locust</w:t>
-      </w:r>
-      <w:r>
-        <w:rPr>
-          <w:sz w:val="24"/>
-          <w:szCs w:val="24"/>
-        </w:rPr>
-        <w:t>:</w:t>
-      </w:r>
-    </w:p>
-    <w:p>
-      <w:pPr>
-        <w:pStyle w:val="ListParagraph"/>
-        <w:numPr>
-          <w:ilvl w:val="0"/>
           <w:numId w:val="11"/>
         </w:numPr>
         <w:rPr>
@@ -2515,40 +2551,6 @@
           <w:sz w:val="24"/>
           <w:szCs w:val="24"/>
         </w:rPr>
-        <w:t>Загуба на статистики</w:t>
-      </w:r>
-    </w:p>
-    <w:p>
-      <w:pPr>
-        <w:ind w:left="643"/>
-      </w:pPr>
-      <w:r>
-        <w:t xml:space="preserve">Инструмента събира и представя статистика докато определен брой потребители не е достигнат. След това статистиката се изтрива и се започва събирането </w:t>
-      </w:r>
-      <w:r>
-        <w:t>от начало</w:t>
-      </w:r>
-      <w:r>
-        <w:t>.</w:t>
-      </w:r>
-    </w:p>
-    <w:p>
-      <w:pPr>
-        <w:pStyle w:val="ListParagraph"/>
-        <w:numPr>
-          <w:ilvl w:val="0"/>
-          <w:numId w:val="11"/>
-        </w:numPr>
-        <w:rPr>
-          <w:sz w:val="24"/>
-          <w:szCs w:val="24"/>
-        </w:rPr>
-      </w:pPr>
-      <w:r>
-        <w:rPr>
-          <w:sz w:val="24"/>
-          <w:szCs w:val="24"/>
-        </w:rPr>
         <w:t>Липсващи ресурси</w:t>
       </w:r>
     </w:p>
@@ -2557,13 +2559,7 @@
         <w:ind w:left="360" w:firstLine="283"/>
       </w:pPr>
       <w:r>
-        <w:t xml:space="preserve">Например, инструментът няма да поиска </w:t>
-      </w:r>
-      <w:r>
-        <w:t>URL </w:t>
-      </w:r>
-      <w:r>
-        <w:t>адрес без изрично да се зададе да го търси.</w:t>
+        <w:t>Например, инструментът няма да поиска URL адрес без изрично да се зададе да го търси.</w:t>
       </w:r>
     </w:p>
     <w:p>
@@ -2587,7 +2583,7 @@
           <w:szCs w:val="36"/>
         </w:rPr>
       </w:pPr>
-      <w:bookmarkStart w:id="4" w:name="_Hlk37097969"/>
+      <w:bookmarkStart w:id="3" w:name="_Hlk37097969"/>
       <w:r>
         <w:rPr>
           <w:sz w:val="36"/>
@@ -2597,7 +2593,7 @@
         <w:t>Gatling</w:t>
       </w:r>
     </w:p>
-    <w:bookmarkEnd w:id="4"/>
+    <w:bookmarkEnd w:id="3"/>
     <w:p>
       <w:pPr>
         <w:rPr>
@@ -2768,21 +2764,7 @@
           <w:sz w:val="24"/>
           <w:szCs w:val="24"/>
         </w:rPr>
-        <w:t xml:space="preserve">Конфигурация на </w:t>
-      </w:r>
-      <w:r>
-        <w:rPr>
-          <w:sz w:val="24"/>
-          <w:szCs w:val="24"/>
-        </w:rPr>
-        <w:t>HTTP </w:t>
-      </w:r>
-      <w:r>
-        <w:rPr>
-          <w:sz w:val="24"/>
-          <w:szCs w:val="24"/>
-        </w:rPr>
-        <w:t>протокол</w:t>
+        <w:t>Конфигурация на HTTP протокол</w:t>
       </w:r>
     </w:p>
     <w:p>
@@ -2790,13 +2772,7 @@
         <w:ind w:left="643"/>
       </w:pPr>
       <w:r>
-        <w:t xml:space="preserve">Помага да се дефинира базовият </w:t>
-      </w:r>
-      <w:r>
-        <w:t>URL </w:t>
-      </w:r>
-      <w:r>
-        <w:t>, който ще се тества.</w:t>
+        <w:t>Помага да се дефинира базовият URL , който ще се тества.</w:t>
       </w:r>
       <w:r>
         <w:t xml:space="preserve"> Също така позволява да се дефинира тестовия потребител, заглавна част на езика и връзката.</w:t>
@@ -2898,7 +2874,21 @@
           <w:sz w:val="24"/>
           <w:szCs w:val="24"/>
         </w:rPr>
-        <w:t xml:space="preserve">Предимства на </w:t>
+        <w:t>Предимства</w:t>
+      </w:r>
+      <w:r>
+        <w:rPr>
+          <w:sz w:val="24"/>
+          <w:szCs w:val="24"/>
+        </w:rPr>
+        <w:t xml:space="preserve"> и функционалности</w:t>
+      </w:r>
+      <w:r>
+        <w:rPr>
+          <w:sz w:val="24"/>
+          <w:szCs w:val="24"/>
+        </w:rPr>
+        <w:t xml:space="preserve"> на </w:t>
       </w:r>
       <w:r>
         <w:rPr>
@@ -3020,49 +3010,7 @@
           <w:sz w:val="24"/>
           <w:szCs w:val="24"/>
         </w:rPr>
-        <w:t xml:space="preserve">Тестовите сценарии могат да се изпълняват чрез </w:t>
-      </w:r>
-      <w:r>
-        <w:rPr>
-          <w:sz w:val="24"/>
-          <w:szCs w:val="24"/>
-        </w:rPr>
-        <w:t> Jenkins</w:t>
-      </w:r>
-      <w:r>
-        <w:rPr>
-          <w:sz w:val="24"/>
-          <w:szCs w:val="24"/>
-        </w:rPr>
-        <w:t xml:space="preserve">, </w:t>
-      </w:r>
-      <w:r>
-        <w:rPr>
-          <w:sz w:val="24"/>
-          <w:szCs w:val="24"/>
-        </w:rPr>
-        <w:t xml:space="preserve">Gradle </w:t>
-      </w:r>
-      <w:r>
-        <w:rPr>
-          <w:sz w:val="24"/>
-          <w:szCs w:val="24"/>
-        </w:rPr>
-        <w:t>и</w:t>
-      </w:r>
-      <w:r>
-        <w:rPr>
-          <w:sz w:val="24"/>
-          <w:szCs w:val="24"/>
-        </w:rPr>
-        <w:t xml:space="preserve"> Maven</w:t>
-      </w:r>
-      <w:r>
-        <w:rPr>
-          <w:sz w:val="24"/>
-          <w:szCs w:val="24"/>
-        </w:rPr>
-        <w:t xml:space="preserve"> чрез съответните им плъгини</w:t>
+        <w:t>Тестовите сценарии могат да се изпълняват чрез  Jenkins, Gradle и Maven чрез съответните им плъгини</w:t>
       </w:r>
       <w:r>
         <w:rPr>
@@ -3204,6 +3152,7 @@
           <w:szCs w:val="36"/>
         </w:rPr>
       </w:pPr>
+      <w:proofErr w:type="spellStart"/>
       <w:r>
         <w:rPr>
           <w:sz w:val="36"/>
@@ -3212,6 +3161,430 @@
         </w:rPr>
         <w:t>NeoLoad</w:t>
       </w:r>
+      <w:proofErr w:type="spellEnd"/>
+    </w:p>
+    <w:p>
+      <w:pPr>
+        <w:rPr>
+          <w:sz w:val="24"/>
+          <w:szCs w:val="24"/>
+        </w:rPr>
+      </w:pPr>
+      <w:proofErr w:type="spellStart"/>
+      <w:r>
+        <w:rPr>
+          <w:sz w:val="24"/>
+          <w:szCs w:val="24"/>
+          <w:lang w:val="en-US"/>
+        </w:rPr>
+        <w:t>NeoLoad</w:t>
+      </w:r>
+      <w:proofErr w:type="spellEnd"/>
+      <w:r>
+        <w:rPr>
+          <w:sz w:val="24"/>
+          <w:szCs w:val="24"/>
+        </w:rPr>
+        <w:t xml:space="preserve"> </w:t>
+      </w:r>
+      <w:r>
+        <w:rPr>
+          <w:sz w:val="24"/>
+          <w:szCs w:val="24"/>
+        </w:rPr>
+        <w:t xml:space="preserve">е инструмент за стрес тестване, написан на </w:t>
+      </w:r>
+      <w:r>
+        <w:rPr>
+          <w:sz w:val="24"/>
+          <w:szCs w:val="24"/>
+          <w:lang w:val="en-US"/>
+        </w:rPr>
+        <w:t>Java</w:t>
+      </w:r>
+      <w:r>
+        <w:rPr>
+          <w:sz w:val="24"/>
+          <w:szCs w:val="24"/>
+        </w:rPr>
+        <w:t>.</w:t>
+      </w:r>
+      <w:r>
+        <w:rPr>
+          <w:sz w:val="24"/>
+          <w:szCs w:val="24"/>
+        </w:rPr>
+        <w:t xml:space="preserve"> Ефективен е при тестване както на уебсайтове, така и на мобилни и десктоп приложения</w:t>
+      </w:r>
+      <w:r>
+        <w:rPr>
+          <w:sz w:val="24"/>
+          <w:szCs w:val="24"/>
+        </w:rPr>
+        <w:t xml:space="preserve">. </w:t>
+      </w:r>
+      <w:r>
+        <w:rPr>
+          <w:sz w:val="24"/>
+          <w:szCs w:val="24"/>
+        </w:rPr>
+        <w:t>Neotys</w:t>
+      </w:r>
+      <w:r>
+        <w:rPr>
+          <w:sz w:val="24"/>
+          <w:szCs w:val="24"/>
+        </w:rPr>
+        <w:t>, неговите създатели, предлагат безплатна и лицензира версия, но безплатната поддържа максимум 50 паралелни потребителя.</w:t>
+      </w:r>
+    </w:p>
+    <w:p>
+      <w:pPr>
+        <w:rPr>
+          <w:sz w:val="24"/>
+          <w:szCs w:val="24"/>
+        </w:rPr>
+      </w:pPr>
+      <w:r>
+        <w:rPr>
+          <w:sz w:val="24"/>
+          <w:szCs w:val="24"/>
+        </w:rPr>
+        <w:t>Предимства и функционалности на</w:t>
+      </w:r>
+      <w:r>
+        <w:rPr>
+          <w:sz w:val="24"/>
+          <w:szCs w:val="24"/>
+        </w:rPr>
+        <w:t xml:space="preserve"> </w:t>
+      </w:r>
+      <w:proofErr w:type="spellStart"/>
+      <w:r>
+        <w:rPr>
+          <w:sz w:val="24"/>
+          <w:szCs w:val="24"/>
+          <w:lang w:val="en-US"/>
+        </w:rPr>
+        <w:t>NeoLoad</w:t>
+      </w:r>
+      <w:proofErr w:type="spellEnd"/>
+      <w:r>
+        <w:rPr>
+          <w:sz w:val="24"/>
+          <w:szCs w:val="24"/>
+        </w:rPr>
+        <w:t>:</w:t>
+      </w:r>
+    </w:p>
+    <w:p>
+      <w:pPr>
+        <w:pStyle w:val="ListParagraph"/>
+        <w:numPr>
+          <w:ilvl w:val="0"/>
+          <w:numId w:val="13"/>
+        </w:numPr>
+        <w:rPr>
+          <w:sz w:val="24"/>
+          <w:szCs w:val="24"/>
+        </w:rPr>
+      </w:pPr>
+      <w:r>
+        <w:rPr>
+          <w:sz w:val="24"/>
+          <w:szCs w:val="24"/>
+        </w:rPr>
+        <w:t>Удобен графичен интерфейс, който улеснява процеса на писане на тестови сценарии</w:t>
+      </w:r>
+    </w:p>
+    <w:p>
+      <w:pPr>
+        <w:pStyle w:val="ListParagraph"/>
+        <w:numPr>
+          <w:ilvl w:val="0"/>
+          <w:numId w:val="13"/>
+        </w:numPr>
+        <w:rPr>
+          <w:sz w:val="24"/>
+          <w:szCs w:val="24"/>
+        </w:rPr>
+      </w:pPr>
+      <w:r>
+        <w:rPr>
+          <w:sz w:val="24"/>
+          <w:szCs w:val="24"/>
+        </w:rPr>
+        <w:t>Предлага опция за дефиниране на поведението на тестовия потребител, както и с колко на брой потребителя да се тестват</w:t>
+      </w:r>
+    </w:p>
+    <w:p>
+      <w:pPr>
+        <w:pStyle w:val="ListParagraph"/>
+        <w:numPr>
+          <w:ilvl w:val="0"/>
+          <w:numId w:val="13"/>
+        </w:numPr>
+        <w:rPr>
+          <w:sz w:val="24"/>
+          <w:szCs w:val="24"/>
+        </w:rPr>
+      </w:pPr>
+      <w:r>
+        <w:rPr>
+          <w:sz w:val="24"/>
+          <w:szCs w:val="24"/>
+        </w:rPr>
+        <w:t>Позволява следене на производителността на сървъра чрез монитори за употреба на процесора, паметта и т.н</w:t>
+      </w:r>
+    </w:p>
+    <w:p>
+      <w:pPr>
+        <w:pStyle w:val="ListParagraph"/>
+        <w:numPr>
+          <w:ilvl w:val="0"/>
+          <w:numId w:val="13"/>
+        </w:numPr>
+        <w:rPr>
+          <w:sz w:val="24"/>
+          <w:szCs w:val="24"/>
+        </w:rPr>
+      </w:pPr>
+      <w:r>
+        <w:rPr>
+          <w:sz w:val="24"/>
+          <w:szCs w:val="24"/>
+        </w:rPr>
+        <w:t>Инструментът обобщава резултата от тестовите сценарии под формата на диаграми и статистически таблици</w:t>
+      </w:r>
+    </w:p>
+    <w:p>
+      <w:pPr>
+        <w:pStyle w:val="ListParagraph"/>
+        <w:numPr>
+          <w:ilvl w:val="0"/>
+          <w:numId w:val="13"/>
+        </w:numPr>
+        <w:rPr>
+          <w:sz w:val="24"/>
+          <w:szCs w:val="24"/>
+        </w:rPr>
+      </w:pPr>
+      <w:r>
+        <w:rPr>
+          <w:sz w:val="24"/>
+          <w:szCs w:val="24"/>
+        </w:rPr>
+        <w:t xml:space="preserve">Записва </w:t>
+      </w:r>
+      <w:r>
+        <w:rPr>
+          <w:sz w:val="24"/>
+          <w:szCs w:val="24"/>
+          <w:lang w:val="en-US"/>
+        </w:rPr>
+        <w:t>HTTP</w:t>
+      </w:r>
+      <w:r>
+        <w:rPr>
+          <w:sz w:val="24"/>
+          <w:szCs w:val="24"/>
+        </w:rPr>
+        <w:t xml:space="preserve"> натовареност между клиента и сървъра</w:t>
+      </w:r>
+    </w:p>
+    <w:p>
+      <w:pPr>
+        <w:pStyle w:val="ListParagraph"/>
+        <w:numPr>
+          <w:ilvl w:val="0"/>
+          <w:numId w:val="13"/>
+        </w:numPr>
+        <w:rPr>
+          <w:sz w:val="24"/>
+          <w:szCs w:val="24"/>
+        </w:rPr>
+      </w:pPr>
+      <w:r>
+        <w:rPr>
+          <w:sz w:val="24"/>
+          <w:szCs w:val="24"/>
+        </w:rPr>
+        <w:t xml:space="preserve">Поддържа трансформация на </w:t>
+      </w:r>
+      <w:r>
+        <w:rPr>
+          <w:sz w:val="24"/>
+          <w:szCs w:val="24"/>
+          <w:lang w:val="en-US"/>
+        </w:rPr>
+        <w:t>Selenium</w:t>
+      </w:r>
+      <w:r>
+        <w:rPr>
+          <w:sz w:val="24"/>
+          <w:szCs w:val="24"/>
+        </w:rPr>
+        <w:t xml:space="preserve"> скриптове</w:t>
+      </w:r>
+    </w:p>
+    <w:p>
+      <w:pPr>
+        <w:rPr>
+          <w:sz w:val="24"/>
+          <w:szCs w:val="24"/>
+          <w:lang w:val="en-US"/>
+        </w:rPr>
+      </w:pPr>
+      <w:r>
+        <w:rPr>
+          <w:sz w:val="24"/>
+          <w:szCs w:val="24"/>
+        </w:rPr>
+        <w:t>Недостатъци на</w:t>
+      </w:r>
+      <w:r>
+        <w:rPr>
+          <w:sz w:val="24"/>
+          <w:szCs w:val="24"/>
+          <w:lang w:val="en-US"/>
+        </w:rPr>
+        <w:t xml:space="preserve"> </w:t>
+      </w:r>
+      <w:proofErr w:type="spellStart"/>
+      <w:r>
+        <w:rPr>
+          <w:sz w:val="24"/>
+          <w:szCs w:val="24"/>
+          <w:lang w:val="en-US"/>
+        </w:rPr>
+        <w:t>Neoload</w:t>
+      </w:r>
+      <w:proofErr w:type="spellEnd"/>
+      <w:r>
+        <w:rPr>
+          <w:sz w:val="24"/>
+          <w:szCs w:val="24"/>
+          <w:lang w:val="en-US"/>
+        </w:rPr>
+        <w:t>:</w:t>
+      </w:r>
+    </w:p>
+    <w:p>
+      <w:pPr>
+        <w:pStyle w:val="ListParagraph"/>
+        <w:numPr>
+          <w:ilvl w:val="0"/>
+          <w:numId w:val="14"/>
+        </w:numPr>
+        <w:rPr>
+          <w:sz w:val="24"/>
+          <w:szCs w:val="24"/>
+        </w:rPr>
+      </w:pPr>
+      <w:r>
+        <w:rPr>
+          <w:sz w:val="24"/>
+          <w:szCs w:val="24"/>
+        </w:rPr>
+        <w:t xml:space="preserve">Инструментът на се поддържа на </w:t>
+      </w:r>
+      <w:r>
+        <w:rPr>
+          <w:sz w:val="24"/>
+          <w:szCs w:val="24"/>
+        </w:rPr>
+        <w:t>Mac OSX</w:t>
+      </w:r>
+    </w:p>
+    <w:p>
+      <w:pPr>
+        <w:pStyle w:val="ListParagraph"/>
+        <w:numPr>
+          <w:ilvl w:val="0"/>
+          <w:numId w:val="14"/>
+        </w:numPr>
+        <w:rPr>
+          <w:sz w:val="24"/>
+          <w:szCs w:val="24"/>
+        </w:rPr>
+      </w:pPr>
+      <w:r>
+        <w:rPr>
+          <w:sz w:val="24"/>
+          <w:szCs w:val="24"/>
+        </w:rPr>
+        <w:t xml:space="preserve">Инструментът не може да достъпи </w:t>
+      </w:r>
+      <w:r>
+        <w:rPr>
+          <w:sz w:val="24"/>
+          <w:szCs w:val="24"/>
+        </w:rPr>
+        <w:t>DOM</w:t>
+      </w:r>
+      <w:r>
+        <w:rPr>
+          <w:sz w:val="24"/>
+          <w:szCs w:val="24"/>
+        </w:rPr>
+        <w:t xml:space="preserve"> дървото на уеб страницата</w:t>
+      </w:r>
+    </w:p>
+    <w:p>
+      <w:pPr>
+        <w:pStyle w:val="ListParagraph"/>
+        <w:numPr>
+          <w:ilvl w:val="0"/>
+          <w:numId w:val="14"/>
+        </w:numPr>
+        <w:spacing w:line="480" w:lineRule="auto"/>
+        <w:rPr>
+          <w:sz w:val="24"/>
+          <w:szCs w:val="24"/>
+        </w:rPr>
+      </w:pPr>
+      <w:r>
+        <w:rPr>
+          <w:sz w:val="24"/>
+          <w:szCs w:val="24"/>
+        </w:rPr>
+        <w:t>Липсва опция за</w:t>
+      </w:r>
+      <w:r>
+        <w:rPr>
+          <w:sz w:val="24"/>
+          <w:szCs w:val="24"/>
+        </w:rPr>
+        <w:t xml:space="preserve"> запи</w:t>
+      </w:r>
+      <w:r>
+        <w:rPr>
+          <w:sz w:val="24"/>
+          <w:szCs w:val="24"/>
+        </w:rPr>
+        <w:t>с на</w:t>
+      </w:r>
+      <w:r>
+        <w:rPr>
+          <w:sz w:val="24"/>
+          <w:szCs w:val="24"/>
+        </w:rPr>
+        <w:t xml:space="preserve"> време</w:t>
+      </w:r>
+      <w:r>
+        <w:rPr>
+          <w:sz w:val="24"/>
+          <w:szCs w:val="24"/>
+        </w:rPr>
+        <w:t>то</w:t>
+      </w:r>
+      <w:r>
+        <w:rPr>
+          <w:sz w:val="24"/>
+          <w:szCs w:val="24"/>
+        </w:rPr>
+        <w:t xml:space="preserve"> за отговор на заявка</w:t>
+      </w:r>
     </w:p>
     <w:p>
       <w:pPr>
@@ -3233,6 +3606,7 @@
           <w:szCs w:val="36"/>
         </w:rPr>
       </w:pPr>
+      <w:proofErr w:type="spellStart"/>
       <w:r>
         <w:rPr>
           <w:sz w:val="36"/>
@@ -3241,12 +3615,14 @@
         </w:rPr>
         <w:t>WebLoad</w:t>
       </w:r>
-    </w:p>
-    <w:p>
-      <w:pPr>
-        <w:rPr>
-          <w:sz w:val="24"/>
-          <w:szCs w:val="24"/>
+      <w:proofErr w:type="spellEnd"/>
+    </w:p>
+    <w:p>
+      <w:pPr>
+        <w:rPr>
+          <w:sz w:val="24"/>
+          <w:szCs w:val="24"/>
+          <w:lang w:val="en-US"/>
         </w:rPr>
       </w:pPr>
     </w:p>
@@ -3278,6 +3654,487 @@
           <w:szCs w:val="24"/>
         </w:rPr>
       </w:pPr>
+      <w:r>
+        <w:rPr>
+          <w:sz w:val="24"/>
+          <w:szCs w:val="24"/>
+          <w:lang w:val="en-US"/>
+        </w:rPr>
+        <w:t>Rational</w:t>
+      </w:r>
+      <w:r>
+        <w:rPr>
+          <w:sz w:val="24"/>
+          <w:szCs w:val="24"/>
+        </w:rPr>
+        <w:t xml:space="preserve"> </w:t>
+      </w:r>
+      <w:r>
+        <w:rPr>
+          <w:sz w:val="24"/>
+          <w:szCs w:val="24"/>
+          <w:lang w:val="en-US"/>
+        </w:rPr>
+        <w:t>Performance</w:t>
+      </w:r>
+      <w:r>
+        <w:rPr>
+          <w:sz w:val="24"/>
+          <w:szCs w:val="24"/>
+        </w:rPr>
+        <w:t xml:space="preserve"> </w:t>
+      </w:r>
+      <w:r>
+        <w:rPr>
+          <w:sz w:val="24"/>
+          <w:szCs w:val="24"/>
+          <w:lang w:val="en-US"/>
+        </w:rPr>
+        <w:t>Tester</w:t>
+      </w:r>
+      <w:r>
+        <w:rPr>
+          <w:sz w:val="24"/>
+          <w:szCs w:val="24"/>
+        </w:rPr>
+        <w:t xml:space="preserve"> (</w:t>
+      </w:r>
+      <w:r>
+        <w:rPr>
+          <w:sz w:val="24"/>
+          <w:szCs w:val="24"/>
+          <w:lang w:val="en-US"/>
+        </w:rPr>
+        <w:t>RPT</w:t>
+      </w:r>
+      <w:r>
+        <w:rPr>
+          <w:sz w:val="24"/>
+          <w:szCs w:val="24"/>
+        </w:rPr>
+        <w:t>)</w:t>
+      </w:r>
+      <w:r>
+        <w:rPr>
+          <w:sz w:val="24"/>
+          <w:szCs w:val="24"/>
+        </w:rPr>
+        <w:t xml:space="preserve"> </w:t>
+      </w:r>
+      <w:r>
+        <w:rPr>
+          <w:sz w:val="24"/>
+          <w:szCs w:val="24"/>
+        </w:rPr>
+        <w:t xml:space="preserve">е инструмент за тестване на производителност, разработен от </w:t>
+      </w:r>
+      <w:r>
+        <w:rPr>
+          <w:sz w:val="24"/>
+          <w:szCs w:val="24"/>
+          <w:lang w:val="en-US"/>
+        </w:rPr>
+        <w:t>IBM</w:t>
+      </w:r>
+      <w:r>
+        <w:rPr>
+          <w:sz w:val="24"/>
+          <w:szCs w:val="24"/>
+        </w:rPr>
+        <w:t xml:space="preserve">. </w:t>
+      </w:r>
+      <w:r>
+        <w:rPr>
+          <w:sz w:val="24"/>
+          <w:szCs w:val="24"/>
+        </w:rPr>
+        <w:t>Може да се използва за тестване на уеб приложения, както и сървър</w:t>
+      </w:r>
+      <w:r>
+        <w:rPr>
+          <w:sz w:val="24"/>
+          <w:szCs w:val="24"/>
+        </w:rPr>
+        <w:t>но-базирани</w:t>
+      </w:r>
+      <w:r>
+        <w:rPr>
+          <w:sz w:val="24"/>
+          <w:szCs w:val="24"/>
+        </w:rPr>
+        <w:t xml:space="preserve"> приложения.</w:t>
+      </w:r>
+      <w:r>
+        <w:rPr>
+          <w:sz w:val="24"/>
+          <w:szCs w:val="24"/>
+        </w:rPr>
+        <w:t xml:space="preserve"> Често се използва при подхода </w:t>
+      </w:r>
+      <w:r>
+        <w:rPr>
+          <w:sz w:val="24"/>
+          <w:szCs w:val="24"/>
+          <w:lang w:val="en-US"/>
+        </w:rPr>
+        <w:t>DevOps</w:t>
+      </w:r>
+      <w:r>
+        <w:rPr>
+          <w:sz w:val="24"/>
+          <w:szCs w:val="24"/>
+        </w:rPr>
+        <w:t>. Някои от целите му са да валидира скалируемостта на приложения, да разпознава силно натоварени участъци на система и да намали нуждата от стрес тестване.</w:t>
+      </w:r>
+    </w:p>
+    <w:p>
+      <w:pPr>
+        <w:rPr>
+          <w:sz w:val="24"/>
+          <w:szCs w:val="24"/>
+          <w:lang w:val="en-US"/>
+        </w:rPr>
+      </w:pPr>
+      <w:r>
+        <w:rPr>
+          <w:sz w:val="24"/>
+          <w:szCs w:val="24"/>
+        </w:rPr>
+        <w:t>Предимства и функционалности</w:t>
+      </w:r>
+      <w:r>
+        <w:rPr>
+          <w:sz w:val="24"/>
+          <w:szCs w:val="24"/>
+        </w:rPr>
+        <w:t xml:space="preserve"> на </w:t>
+      </w:r>
+      <w:r>
+        <w:rPr>
+          <w:sz w:val="24"/>
+          <w:szCs w:val="24"/>
+          <w:lang w:val="en-US"/>
+        </w:rPr>
+        <w:t>Rational</w:t>
+      </w:r>
+      <w:r>
+        <w:rPr>
+          <w:sz w:val="24"/>
+          <w:szCs w:val="24"/>
+        </w:rPr>
+        <w:t xml:space="preserve"> </w:t>
+      </w:r>
+      <w:r>
+        <w:rPr>
+          <w:sz w:val="24"/>
+          <w:szCs w:val="24"/>
+          <w:lang w:val="en-US"/>
+        </w:rPr>
+        <w:t>Performance</w:t>
+      </w:r>
+      <w:r>
+        <w:rPr>
+          <w:sz w:val="24"/>
+          <w:szCs w:val="24"/>
+        </w:rPr>
+        <w:t xml:space="preserve"> </w:t>
+      </w:r>
+      <w:r>
+        <w:rPr>
+          <w:sz w:val="24"/>
+          <w:szCs w:val="24"/>
+          <w:lang w:val="en-US"/>
+        </w:rPr>
+        <w:t>Tester</w:t>
+      </w:r>
+      <w:r>
+        <w:rPr>
+          <w:sz w:val="24"/>
+          <w:szCs w:val="24"/>
+          <w:lang w:val="en-US"/>
+        </w:rPr>
+        <w:t>:</w:t>
+      </w:r>
+    </w:p>
+    <w:p>
+      <w:pPr>
+        <w:pStyle w:val="ListParagraph"/>
+        <w:numPr>
+          <w:ilvl w:val="0"/>
+          <w:numId w:val="15"/>
+        </w:numPr>
+        <w:rPr>
+          <w:sz w:val="24"/>
+          <w:szCs w:val="24"/>
+        </w:rPr>
+      </w:pPr>
+      <w:r>
+        <w:rPr>
+          <w:sz w:val="24"/>
+          <w:szCs w:val="24"/>
+        </w:rPr>
+        <w:t>Не изисква владеене на програмиране</w:t>
+      </w:r>
+    </w:p>
+    <w:p>
+      <w:pPr>
+        <w:pStyle w:val="ListParagraph"/>
+        <w:numPr>
+          <w:ilvl w:val="0"/>
+          <w:numId w:val="15"/>
+        </w:numPr>
+        <w:rPr>
+          <w:sz w:val="24"/>
+          <w:szCs w:val="24"/>
+        </w:rPr>
+      </w:pPr>
+      <w:r>
+        <w:rPr>
+          <w:sz w:val="24"/>
+          <w:szCs w:val="24"/>
+        </w:rPr>
+        <w:t xml:space="preserve">Поддържа широка база от приложения като </w:t>
+      </w:r>
+      <w:r>
+        <w:rPr>
+          <w:sz w:val="24"/>
+          <w:szCs w:val="24"/>
+        </w:rPr>
+        <w:t xml:space="preserve">HTTP, SAP, Siebel, SIP, TCP Socket </w:t>
+      </w:r>
+      <w:r>
+        <w:rPr>
+          <w:sz w:val="24"/>
+          <w:szCs w:val="24"/>
+        </w:rPr>
+        <w:t>и</w:t>
+      </w:r>
+      <w:r>
+        <w:rPr>
+          <w:sz w:val="24"/>
+          <w:szCs w:val="24"/>
+        </w:rPr>
+        <w:t xml:space="preserve"> Citrix</w:t>
+      </w:r>
+    </w:p>
+    <w:p>
+      <w:pPr>
+        <w:pStyle w:val="ListParagraph"/>
+        <w:numPr>
+          <w:ilvl w:val="0"/>
+          <w:numId w:val="15"/>
+        </w:numPr>
+        <w:rPr>
+          <w:sz w:val="24"/>
+          <w:szCs w:val="24"/>
+        </w:rPr>
+      </w:pPr>
+      <w:r>
+        <w:rPr>
+          <w:sz w:val="24"/>
+          <w:szCs w:val="24"/>
+        </w:rPr>
+        <w:t>Д</w:t>
+      </w:r>
+      <w:r>
+        <w:rPr>
+          <w:sz w:val="24"/>
+          <w:szCs w:val="24"/>
+        </w:rPr>
+        <w:t>окладва</w:t>
+      </w:r>
+      <w:r>
+        <w:rPr>
+          <w:sz w:val="24"/>
+          <w:szCs w:val="24"/>
+        </w:rPr>
+        <w:t>не на</w:t>
+      </w:r>
+      <w:r>
+        <w:rPr>
+          <w:sz w:val="24"/>
+          <w:szCs w:val="24"/>
+        </w:rPr>
+        <w:t xml:space="preserve"> срещнати проблеми при тестване в реално време</w:t>
+      </w:r>
+    </w:p>
+    <w:p>
+      <w:pPr>
+        <w:pStyle w:val="ListParagraph"/>
+        <w:numPr>
+          <w:ilvl w:val="0"/>
+          <w:numId w:val="15"/>
+        </w:numPr>
+        <w:rPr>
+          <w:sz w:val="24"/>
+          <w:szCs w:val="24"/>
+        </w:rPr>
+      </w:pPr>
+      <w:r>
+        <w:rPr>
+          <w:sz w:val="24"/>
+          <w:szCs w:val="24"/>
+        </w:rPr>
+        <w:t xml:space="preserve">Позволяване на диагностика на </w:t>
+      </w:r>
+      <w:r>
+        <w:rPr>
+          <w:sz w:val="24"/>
+          <w:szCs w:val="24"/>
+        </w:rPr>
+        <w:t xml:space="preserve">Websphere </w:t>
+      </w:r>
+      <w:r>
+        <w:rPr>
+          <w:sz w:val="24"/>
+          <w:szCs w:val="24"/>
+        </w:rPr>
+        <w:t>и</w:t>
+      </w:r>
+      <w:r>
+        <w:rPr>
+          <w:sz w:val="24"/>
+          <w:szCs w:val="24"/>
+        </w:rPr>
+        <w:t xml:space="preserve"> Weblogic </w:t>
+      </w:r>
+      <w:r>
+        <w:rPr>
+          <w:sz w:val="24"/>
+          <w:szCs w:val="24"/>
+        </w:rPr>
+        <w:t>приложни сървъри</w:t>
+      </w:r>
+    </w:p>
+    <w:p>
+      <w:pPr>
+        <w:pStyle w:val="ListParagraph"/>
+        <w:numPr>
+          <w:ilvl w:val="0"/>
+          <w:numId w:val="15"/>
+        </w:numPr>
+        <w:rPr>
+          <w:sz w:val="24"/>
+          <w:szCs w:val="24"/>
+        </w:rPr>
+      </w:pPr>
+      <w:r>
+        <w:rPr>
+          <w:sz w:val="24"/>
+          <w:szCs w:val="24"/>
+        </w:rPr>
+        <w:t>Предлага поддръжка за множество среди и платформи</w:t>
+      </w:r>
+    </w:p>
+    <w:p>
+      <w:pPr>
+        <w:rPr>
+          <w:sz w:val="24"/>
+          <w:szCs w:val="24"/>
+        </w:rPr>
+      </w:pPr>
+    </w:p>
+    <w:p>
+      <w:pPr>
+        <w:rPr>
+          <w:sz w:val="24"/>
+          <w:szCs w:val="24"/>
+        </w:rPr>
+      </w:pPr>
+      <w:r>
+        <w:rPr>
+          <w:sz w:val="24"/>
+          <w:szCs w:val="24"/>
+        </w:rPr>
+        <w:lastRenderedPageBreak/>
+        <w:t xml:space="preserve">Недостатъци на </w:t>
+      </w:r>
+      <w:r>
+        <w:rPr>
+          <w:sz w:val="24"/>
+          <w:szCs w:val="24"/>
+          <w:lang w:val="en-US"/>
+        </w:rPr>
+        <w:t>Rational</w:t>
+      </w:r>
+      <w:r>
+        <w:rPr>
+          <w:sz w:val="24"/>
+          <w:szCs w:val="24"/>
+        </w:rPr>
+        <w:t xml:space="preserve"> </w:t>
+      </w:r>
+      <w:r>
+        <w:rPr>
+          <w:sz w:val="24"/>
+          <w:szCs w:val="24"/>
+          <w:lang w:val="en-US"/>
+        </w:rPr>
+        <w:t>Performance</w:t>
+      </w:r>
+      <w:r>
+        <w:rPr>
+          <w:sz w:val="24"/>
+          <w:szCs w:val="24"/>
+        </w:rPr>
+        <w:t xml:space="preserve"> </w:t>
+      </w:r>
+      <w:r>
+        <w:rPr>
+          <w:sz w:val="24"/>
+          <w:szCs w:val="24"/>
+          <w:lang w:val="en-US"/>
+        </w:rPr>
+        <w:t>Tester</w:t>
+      </w:r>
+      <w:r>
+        <w:rPr>
+          <w:sz w:val="24"/>
+          <w:szCs w:val="24"/>
+        </w:rPr>
+        <w:t>:</w:t>
+      </w:r>
+    </w:p>
+    <w:p>
+      <w:pPr>
+        <w:rPr>
+          <w:sz w:val="24"/>
+          <w:szCs w:val="24"/>
+        </w:rPr>
+      </w:pPr>
+      <w:r>
+        <w:rPr>
+          <w:sz w:val="24"/>
+          <w:szCs w:val="24"/>
+        </w:rPr>
+        <w:t xml:space="preserve">Не поддържа приложения, базирани на </w:t>
+      </w:r>
+      <w:r>
+        <w:rPr>
+          <w:sz w:val="24"/>
+          <w:szCs w:val="24"/>
+        </w:rPr>
+        <w:t>Java Applet</w:t>
+      </w:r>
+    </w:p>
+    <w:p>
+      <w:pPr>
+        <w:rPr>
+          <w:sz w:val="24"/>
+          <w:szCs w:val="24"/>
+          <w:lang w:val="en-US"/>
+        </w:rPr>
+      </w:pPr>
+      <w:bookmarkStart w:id="4" w:name="_GoBack"/>
+      <w:bookmarkEnd w:id="4"/>
+    </w:p>
+    <w:p>
+      <w:pPr>
+        <w:rPr>
+          <w:sz w:val="24"/>
+          <w:szCs w:val="24"/>
+        </w:rPr>
+      </w:pPr>
     </w:p>
     <w:p>
       <w:pPr>
@@ -3327,8 +4184,18 @@
           <w:szCs w:val="36"/>
           <w:lang w:val="en-US"/>
         </w:rPr>
-        <w:t xml:space="preserve"> StormRunner</w:t>
-      </w:r>
+        <w:t xml:space="preserve"> </w:t>
+      </w:r>
+      <w:proofErr w:type="spellStart"/>
+      <w:r>
+        <w:rPr>
+          <w:sz w:val="36"/>
+          <w:szCs w:val="36"/>
+          <w:lang w:val="en-US"/>
+        </w:rPr>
+        <w:t>StormRunner</w:t>
+      </w:r>
+      <w:proofErr w:type="spellEnd"/>
     </w:p>
     <w:p>
       <w:pPr>
@@ -3454,7 +4321,7 @@
   <w:abstractNum w:abstractNumId="0" w15:restartNumberingAfterBreak="0">
     <w:nsid w:val="01D33249"/>
     <w:multiLevelType w:val="hybridMultilevel"/>
-    <w:tmpl w:val="9FBEAF9E"/>
+    <w:tmpl w:val="1A406B34"/>
     <w:lvl w:ilvl="0" w:tplc="04020011">
       <w:start w:val="1"/>
       <w:numFmt w:val="decimal"/>
@@ -3464,7 +4331,7 @@
         <w:ind w:left="-78" w:hanging="360"/>
       </w:pPr>
     </w:lvl>
-    <w:lvl w:ilvl="1" w:tplc="04020019" w:tentative="1">
+    <w:lvl w:ilvl="1" w:tplc="04020019">
       <w:start w:val="1"/>
       <w:numFmt w:val="lowerLetter"/>
       <w:lvlText w:val="%2."/>
@@ -3909,6 +4776,92 @@
     </w:lvl>
   </w:abstractNum>
   <w:abstractNum w:abstractNumId="5" w15:restartNumberingAfterBreak="0">
+    <w:nsid w:val="2D5127F7"/>
+    <w:multiLevelType w:val="hybridMultilevel"/>
+    <w:tmpl w:val="DDBE4FCC"/>
+    <w:lvl w:ilvl="0" w:tplc="04020011">
+      <w:start w:val="1"/>
+      <w:numFmt w:val="decimal"/>
+      <w:lvlText w:val="%1)"/>
+      <w:lvlJc w:val="left"/>
+      <w:pPr>
+        <w:ind w:left="643" w:hanging="360"/>
+      </w:pPr>
+    </w:lvl>
+    <w:lvl w:ilvl="1" w:tplc="04020019" w:tentative="1">
+      <w:start w:val="1"/>
+      <w:numFmt w:val="lowerLetter"/>
+      <w:lvlText w:val="%2."/>
+      <w:lvlJc w:val="left"/>
+      <w:pPr>
+        <w:ind w:left="1363" w:hanging="360"/>
+      </w:pPr>
+    </w:lvl>
+    <w:lvl w:ilvl="2" w:tplc="0402001B" w:tentative="1">
+      <w:start w:val="1"/>
+      <w:numFmt w:val="lowerRoman"/>
+      <w:lvlText w:val="%3."/>
+      <w:lvlJc w:val="right"/>
+      <w:pPr>
+        <w:ind w:left="2083" w:hanging="180"/>
+      </w:pPr>
+    </w:lvl>
+    <w:lvl w:ilvl="3" w:tplc="0402000F" w:tentative="1">
+      <w:start w:val="1"/>
+      <w:numFmt w:val="decimal"/>
+      <w:lvlText w:val="%4."/>
+      <w:lvlJc w:val="left"/>
+      <w:pPr>
+        <w:ind w:left="2803" w:hanging="360"/>
+      </w:pPr>
+    </w:lvl>
+    <w:lvl w:ilvl="4" w:tplc="04020019" w:tentative="1">
+      <w:start w:val="1"/>
+      <w:numFmt w:val="lowerLetter"/>
+      <w:lvlText w:val="%5."/>
+      <w:lvlJc w:val="left"/>
+      <w:pPr>
+        <w:ind w:left="3523" w:hanging="360"/>
+      </w:pPr>
+    </w:lvl>
+    <w:lvl w:ilvl="5" w:tplc="0402001B" w:tentative="1">
+      <w:start w:val="1"/>
+      <w:numFmt w:val="lowerRoman"/>
+      <w:lvlText w:val="%6."/>
+      <w:lvlJc w:val="right"/>
+      <w:pPr>
+        <w:ind w:left="4243" w:hanging="180"/>
+      </w:pPr>
+    </w:lvl>
+    <w:lvl w:ilvl="6" w:tplc="0402000F" w:tentative="1">
+      <w:start w:val="1"/>
+      <w:numFmt w:val="decimal"/>
+      <w:lvlText w:val="%7."/>
+      <w:lvlJc w:val="left"/>
+      <w:pPr>
+        <w:ind w:left="4963" w:hanging="360"/>
+      </w:pPr>
+    </w:lvl>
+    <w:lvl w:ilvl="7" w:tplc="04020019" w:tentative="1">
+      <w:start w:val="1"/>
+      <w:numFmt w:val="lowerLetter"/>
+      <w:lvlText w:val="%8."/>
+      <w:lvlJc w:val="left"/>
+      <w:pPr>
+        <w:ind w:left="5683" w:hanging="360"/>
+      </w:pPr>
+    </w:lvl>
+    <w:lvl w:ilvl="8" w:tplc="0402001B" w:tentative="1">
+      <w:start w:val="1"/>
+      <w:numFmt w:val="lowerRoman"/>
+      <w:lvlText w:val="%9."/>
+      <w:lvlJc w:val="right"/>
+      <w:pPr>
+        <w:ind w:left="6403" w:hanging="180"/>
+      </w:pPr>
+    </w:lvl>
+  </w:abstractNum>
+  <w:abstractNum w:abstractNumId="6" w15:restartNumberingAfterBreak="0">
     <w:nsid w:val="32691075"/>
     <w:multiLevelType w:val="hybridMultilevel"/>
     <w:tmpl w:val="2BCECF12"/>
@@ -3994,7 +4947,93 @@
       </w:pPr>
     </w:lvl>
   </w:abstractNum>
-  <w:abstractNum w:abstractNumId="6" w15:restartNumberingAfterBreak="0">
+  <w:abstractNum w:abstractNumId="7" w15:restartNumberingAfterBreak="0">
+    <w:nsid w:val="3F7A5A27"/>
+    <w:multiLevelType w:val="hybridMultilevel"/>
+    <w:tmpl w:val="9156229A"/>
+    <w:lvl w:ilvl="0" w:tplc="04020011">
+      <w:start w:val="1"/>
+      <w:numFmt w:val="decimal"/>
+      <w:lvlText w:val="%1)"/>
+      <w:lvlJc w:val="left"/>
+      <w:pPr>
+        <w:ind w:left="643" w:hanging="360"/>
+      </w:pPr>
+    </w:lvl>
+    <w:lvl w:ilvl="1" w:tplc="04020019" w:tentative="1">
+      <w:start w:val="1"/>
+      <w:numFmt w:val="lowerLetter"/>
+      <w:lvlText w:val="%2."/>
+      <w:lvlJc w:val="left"/>
+      <w:pPr>
+        <w:ind w:left="1363" w:hanging="360"/>
+      </w:pPr>
+    </w:lvl>
+    <w:lvl w:ilvl="2" w:tplc="0402001B" w:tentative="1">
+      <w:start w:val="1"/>
+      <w:numFmt w:val="lowerRoman"/>
+      <w:lvlText w:val="%3."/>
+      <w:lvlJc w:val="right"/>
+      <w:pPr>
+        <w:ind w:left="2083" w:hanging="180"/>
+      </w:pPr>
+    </w:lvl>
+    <w:lvl w:ilvl="3" w:tplc="0402000F" w:tentative="1">
+      <w:start w:val="1"/>
+      <w:numFmt w:val="decimal"/>
+      <w:lvlText w:val="%4."/>
+      <w:lvlJc w:val="left"/>
+      <w:pPr>
+        <w:ind w:left="2803" w:hanging="360"/>
+      </w:pPr>
+    </w:lvl>
+    <w:lvl w:ilvl="4" w:tplc="04020019" w:tentative="1">
+      <w:start w:val="1"/>
+      <w:numFmt w:val="lowerLetter"/>
+      <w:lvlText w:val="%5."/>
+      <w:lvlJc w:val="left"/>
+      <w:pPr>
+        <w:ind w:left="3523" w:hanging="360"/>
+      </w:pPr>
+    </w:lvl>
+    <w:lvl w:ilvl="5" w:tplc="0402001B" w:tentative="1">
+      <w:start w:val="1"/>
+      <w:numFmt w:val="lowerRoman"/>
+      <w:lvlText w:val="%6."/>
+      <w:lvlJc w:val="right"/>
+      <w:pPr>
+        <w:ind w:left="4243" w:hanging="180"/>
+      </w:pPr>
+    </w:lvl>
+    <w:lvl w:ilvl="6" w:tplc="0402000F" w:tentative="1">
+      <w:start w:val="1"/>
+      <w:numFmt w:val="decimal"/>
+      <w:lvlText w:val="%7."/>
+      <w:lvlJc w:val="left"/>
+      <w:pPr>
+        <w:ind w:left="4963" w:hanging="360"/>
+      </w:pPr>
+    </w:lvl>
+    <w:lvl w:ilvl="7" w:tplc="04020019" w:tentative="1">
+      <w:start w:val="1"/>
+      <w:numFmt w:val="lowerLetter"/>
+      <w:lvlText w:val="%8."/>
+      <w:lvlJc w:val="left"/>
+      <w:pPr>
+        <w:ind w:left="5683" w:hanging="360"/>
+      </w:pPr>
+    </w:lvl>
+    <w:lvl w:ilvl="8" w:tplc="0402001B" w:tentative="1">
+      <w:start w:val="1"/>
+      <w:numFmt w:val="lowerRoman"/>
+      <w:lvlText w:val="%9."/>
+      <w:lvlJc w:val="right"/>
+      <w:pPr>
+        <w:ind w:left="6403" w:hanging="180"/>
+      </w:pPr>
+    </w:lvl>
+  </w:abstractNum>
+  <w:abstractNum w:abstractNumId="8" w15:restartNumberingAfterBreak="0">
     <w:nsid w:val="48010B77"/>
     <w:multiLevelType w:val="hybridMultilevel"/>
     <w:tmpl w:val="0CB83DC0"/>
@@ -4080,7 +5119,179 @@
       </w:pPr>
     </w:lvl>
   </w:abstractNum>
-  <w:abstractNum w:abstractNumId="7" w15:restartNumberingAfterBreak="0">
+  <w:abstractNum w:abstractNumId="9" w15:restartNumberingAfterBreak="0">
+    <w:nsid w:val="56E9034E"/>
+    <w:multiLevelType w:val="hybridMultilevel"/>
+    <w:tmpl w:val="DFB4943E"/>
+    <w:lvl w:ilvl="0" w:tplc="04020011">
+      <w:start w:val="1"/>
+      <w:numFmt w:val="decimal"/>
+      <w:lvlText w:val="%1)"/>
+      <w:lvlJc w:val="left"/>
+      <w:pPr>
+        <w:ind w:left="643" w:hanging="360"/>
+      </w:pPr>
+    </w:lvl>
+    <w:lvl w:ilvl="1" w:tplc="04020019" w:tentative="1">
+      <w:start w:val="1"/>
+      <w:numFmt w:val="lowerLetter"/>
+      <w:lvlText w:val="%2."/>
+      <w:lvlJc w:val="left"/>
+      <w:pPr>
+        <w:ind w:left="1363" w:hanging="360"/>
+      </w:pPr>
+    </w:lvl>
+    <w:lvl w:ilvl="2" w:tplc="0402001B" w:tentative="1">
+      <w:start w:val="1"/>
+      <w:numFmt w:val="lowerRoman"/>
+      <w:lvlText w:val="%3."/>
+      <w:lvlJc w:val="right"/>
+      <w:pPr>
+        <w:ind w:left="2083" w:hanging="180"/>
+      </w:pPr>
+    </w:lvl>
+    <w:lvl w:ilvl="3" w:tplc="0402000F" w:tentative="1">
+      <w:start w:val="1"/>
+      <w:numFmt w:val="decimal"/>
+      <w:lvlText w:val="%4."/>
+      <w:lvlJc w:val="left"/>
+      <w:pPr>
+        <w:ind w:left="2803" w:hanging="360"/>
+      </w:pPr>
+    </w:lvl>
+    <w:lvl w:ilvl="4" w:tplc="04020019" w:tentative="1">
+      <w:start w:val="1"/>
+      <w:numFmt w:val="lowerLetter"/>
+      <w:lvlText w:val="%5."/>
+      <w:lvlJc w:val="left"/>
+      <w:pPr>
+        <w:ind w:left="3523" w:hanging="360"/>
+      </w:pPr>
+    </w:lvl>
+    <w:lvl w:ilvl="5" w:tplc="0402001B" w:tentative="1">
+      <w:start w:val="1"/>
+      <w:numFmt w:val="lowerRoman"/>
+      <w:lvlText w:val="%6."/>
+      <w:lvlJc w:val="right"/>
+      <w:pPr>
+        <w:ind w:left="4243" w:hanging="180"/>
+      </w:pPr>
+    </w:lvl>
+    <w:lvl w:ilvl="6" w:tplc="0402000F" w:tentative="1">
+      <w:start w:val="1"/>
+      <w:numFmt w:val="decimal"/>
+      <w:lvlText w:val="%7."/>
+      <w:lvlJc w:val="left"/>
+      <w:pPr>
+        <w:ind w:left="4963" w:hanging="360"/>
+      </w:pPr>
+    </w:lvl>
+    <w:lvl w:ilvl="7" w:tplc="04020019" w:tentative="1">
+      <w:start w:val="1"/>
+      <w:numFmt w:val="lowerLetter"/>
+      <w:lvlText w:val="%8."/>
+      <w:lvlJc w:val="left"/>
+      <w:pPr>
+        <w:ind w:left="5683" w:hanging="360"/>
+      </w:pPr>
+    </w:lvl>
+    <w:lvl w:ilvl="8" w:tplc="0402001B" w:tentative="1">
+      <w:start w:val="1"/>
+      <w:numFmt w:val="lowerRoman"/>
+      <w:lvlText w:val="%9."/>
+      <w:lvlJc w:val="right"/>
+      <w:pPr>
+        <w:ind w:left="6403" w:hanging="180"/>
+      </w:pPr>
+    </w:lvl>
+  </w:abstractNum>
+  <w:abstractNum w:abstractNumId="10" w15:restartNumberingAfterBreak="0">
+    <w:nsid w:val="6AEB157A"/>
+    <w:multiLevelType w:val="hybridMultilevel"/>
+    <w:tmpl w:val="4C5254C8"/>
+    <w:lvl w:ilvl="0" w:tplc="04020011">
+      <w:start w:val="1"/>
+      <w:numFmt w:val="decimal"/>
+      <w:lvlText w:val="%1)"/>
+      <w:lvlJc w:val="left"/>
+      <w:pPr>
+        <w:ind w:left="643" w:hanging="360"/>
+      </w:pPr>
+    </w:lvl>
+    <w:lvl w:ilvl="1" w:tplc="04020019" w:tentative="1">
+      <w:start w:val="1"/>
+      <w:numFmt w:val="lowerLetter"/>
+      <w:lvlText w:val="%2."/>
+      <w:lvlJc w:val="left"/>
+      <w:pPr>
+        <w:ind w:left="1363" w:hanging="360"/>
+      </w:pPr>
+    </w:lvl>
+    <w:lvl w:ilvl="2" w:tplc="0402001B" w:tentative="1">
+      <w:start w:val="1"/>
+      <w:numFmt w:val="lowerRoman"/>
+      <w:lvlText w:val="%3."/>
+      <w:lvlJc w:val="right"/>
+      <w:pPr>
+        <w:ind w:left="2083" w:hanging="180"/>
+      </w:pPr>
+    </w:lvl>
+    <w:lvl w:ilvl="3" w:tplc="0402000F" w:tentative="1">
+      <w:start w:val="1"/>
+      <w:numFmt w:val="decimal"/>
+      <w:lvlText w:val="%4."/>
+      <w:lvlJc w:val="left"/>
+      <w:pPr>
+        <w:ind w:left="2803" w:hanging="360"/>
+      </w:pPr>
+    </w:lvl>
+    <w:lvl w:ilvl="4" w:tplc="04020019" w:tentative="1">
+      <w:start w:val="1"/>
+      <w:numFmt w:val="lowerLetter"/>
+      <w:lvlText w:val="%5."/>
+      <w:lvlJc w:val="left"/>
+      <w:pPr>
+        <w:ind w:left="3523" w:hanging="360"/>
+      </w:pPr>
+    </w:lvl>
+    <w:lvl w:ilvl="5" w:tplc="0402001B" w:tentative="1">
+      <w:start w:val="1"/>
+      <w:numFmt w:val="lowerRoman"/>
+      <w:lvlText w:val="%6."/>
+      <w:lvlJc w:val="right"/>
+      <w:pPr>
+        <w:ind w:left="4243" w:hanging="180"/>
+      </w:pPr>
+    </w:lvl>
+    <w:lvl w:ilvl="6" w:tplc="0402000F" w:tentative="1">
+      <w:start w:val="1"/>
+      <w:numFmt w:val="decimal"/>
+      <w:lvlText w:val="%7."/>
+      <w:lvlJc w:val="left"/>
+      <w:pPr>
+        <w:ind w:left="4963" w:hanging="360"/>
+      </w:pPr>
+    </w:lvl>
+    <w:lvl w:ilvl="7" w:tplc="04020019" w:tentative="1">
+      <w:start w:val="1"/>
+      <w:numFmt w:val="lowerLetter"/>
+      <w:lvlText w:val="%8."/>
+      <w:lvlJc w:val="left"/>
+      <w:pPr>
+        <w:ind w:left="5683" w:hanging="360"/>
+      </w:pPr>
+    </w:lvl>
+    <w:lvl w:ilvl="8" w:tplc="0402001B" w:tentative="1">
+      <w:start w:val="1"/>
+      <w:numFmt w:val="lowerRoman"/>
+      <w:lvlText w:val="%9."/>
+      <w:lvlJc w:val="right"/>
+      <w:pPr>
+        <w:ind w:left="6403" w:hanging="180"/>
+      </w:pPr>
+    </w:lvl>
+  </w:abstractNum>
+  <w:abstractNum w:abstractNumId="11" w15:restartNumberingAfterBreak="0">
     <w:nsid w:val="77B226B6"/>
     <w:multiLevelType w:val="hybridMultilevel"/>
     <w:tmpl w:val="A7306CDC"/>
@@ -4193,7 +5404,7 @@
       </w:rPr>
     </w:lvl>
   </w:abstractNum>
-  <w:abstractNum w:abstractNumId="8" w15:restartNumberingAfterBreak="0">
+  <w:abstractNum w:abstractNumId="12" w15:restartNumberingAfterBreak="0">
     <w:nsid w:val="77C5068E"/>
     <w:multiLevelType w:val="hybridMultilevel"/>
     <w:tmpl w:val="331291EC"/>
@@ -4279,7 +5490,7 @@
       </w:pPr>
     </w:lvl>
   </w:abstractNum>
-  <w:abstractNum w:abstractNumId="9" w15:restartNumberingAfterBreak="0">
+  <w:abstractNum w:abstractNumId="13" w15:restartNumberingAfterBreak="0">
     <w:nsid w:val="7ADE5811"/>
     <w:multiLevelType w:val="hybridMultilevel"/>
     <w:tmpl w:val="FFF03F72"/>
@@ -4365,7 +5576,7 @@
       </w:pPr>
     </w:lvl>
   </w:abstractNum>
-  <w:abstractNum w:abstractNumId="10" w15:restartNumberingAfterBreak="0">
+  <w:abstractNum w:abstractNumId="14" w15:restartNumberingAfterBreak="0">
     <w:nsid w:val="7E1B2E1F"/>
     <w:multiLevelType w:val="hybridMultilevel"/>
     <w:tmpl w:val="36FE0020"/>
@@ -4452,10 +5663,10 @@
     </w:lvl>
   </w:abstractNum>
   <w:num w:numId="1">
-    <w:abstractNumId w:val="9"/>
+    <w:abstractNumId w:val="13"/>
   </w:num>
   <w:num w:numId="2">
-    <w:abstractNumId w:val="7"/>
+    <w:abstractNumId w:val="11"/>
   </w:num>
   <w:num w:numId="3">
     <w:abstractNumId w:val="4"/>
@@ -4464,16 +5675,16 @@
     <w:abstractNumId w:val="3"/>
   </w:num>
   <w:num w:numId="5">
-    <w:abstractNumId w:val="8"/>
+    <w:abstractNumId w:val="12"/>
   </w:num>
   <w:num w:numId="6">
     <w:abstractNumId w:val="0"/>
   </w:num>
   <w:num w:numId="7">
-    <w:abstractNumId w:val="5"/>
+    <w:abstractNumId w:val="6"/>
   </w:num>
   <w:num w:numId="8">
-    <w:abstractNumId w:val="10"/>
+    <w:abstractNumId w:val="14"/>
   </w:num>
   <w:num w:numId="9">
     <w:abstractNumId w:val="1"/>
@@ -4482,7 +5693,19 @@
     <w:abstractNumId w:val="2"/>
   </w:num>
   <w:num w:numId="11">
-    <w:abstractNumId w:val="6"/>
+    <w:abstractNumId w:val="8"/>
+  </w:num>
+  <w:num w:numId="12">
+    <w:abstractNumId w:val="5"/>
+  </w:num>
+  <w:num w:numId="13">
+    <w:abstractNumId w:val="7"/>
+  </w:num>
+  <w:num w:numId="14">
+    <w:abstractNumId w:val="10"/>
+  </w:num>
+  <w:num w:numId="15">
+    <w:abstractNumId w:val="9"/>
   </w:num>
 </w:numbering>
 </file>

</xml_diff>

<commit_message>
Make base HTML and add some images
</commit_message>
<xml_diff>
--- a/docs/stress_testing_tools_2019_20_SI_14ed.docx
+++ b/docs/stress_testing_tools_2019_20_SI_14ed.docx
@@ -2573,34 +2573,17 @@
         </w:rPr>
         <w:t xml:space="preserve"> </w:t>
       </w:r>
-      <w:r>
-        <w:fldChar w:fldCharType="begin"/>
-      </w:r>
-      <w:r>
-        <w:instrText xml:space="preserve"> HYPERLINK \l "_Цитирана_литература" </w:instrText>
-      </w:r>
-      <w:r>
-        <w:fldChar w:fldCharType="separate"/>
-      </w:r>
-      <w:r>
-        <w:rPr>
-          <w:rStyle w:val="Hyperlink"/>
-          <w:rFonts w:ascii="Calibri" w:hAnsi="Calibri" w:cs="Calibri"/>
-          <w:sz w:val="24"/>
-          <w:szCs w:val="24"/>
-        </w:rPr>
-        <w:t>[3]</w:t>
-      </w:r>
-      <w:r>
-        <w:rPr>
-          <w:rStyle w:val="Hyperlink"/>
-          <w:rFonts w:ascii="Calibri" w:hAnsi="Calibri" w:cs="Calibri"/>
-          <w:sz w:val="24"/>
-          <w:szCs w:val="24"/>
-          <w:lang w:val="en-US"/>
-        </w:rPr>
-        <w:fldChar w:fldCharType="end"/>
-      </w:r>
+      <w:hyperlink w:anchor="_Цитирана_литература" w:history="1">
+        <w:r>
+          <w:rPr>
+            <w:rStyle w:val="Hyperlink"/>
+            <w:rFonts w:ascii="Calibri" w:hAnsi="Calibri" w:cs="Calibri"/>
+            <w:sz w:val="24"/>
+            <w:szCs w:val="24"/>
+          </w:rPr>
+          <w:t>[3]</w:t>
+        </w:r>
+      </w:hyperlink>
     </w:p>
     <w:p>
       <w:pPr>
@@ -4743,14 +4726,6 @@
         </w:rPr>
         <w:t>Поддържа се от всяка операционна система и всеки браузър</w:t>
       </w:r>
-      <w:r>
-        <w:rPr>
-          <w:rFonts w:ascii="Calibri" w:hAnsi="Calibri" w:cs="Calibri"/>
-          <w:sz w:val="24"/>
-          <w:szCs w:val="24"/>
-        </w:rPr>
-        <w:t>;</w:t>
-      </w:r>
     </w:p>
     <w:p>
       <w:pPr>
@@ -4781,14 +4756,6 @@
         </w:rPr>
         <w:t>е се нуждае от много памет, за да изпълни тестовите сценарии</w:t>
       </w:r>
-      <w:r>
-        <w:rPr>
-          <w:rFonts w:ascii="Calibri" w:hAnsi="Calibri" w:cs="Calibri"/>
-          <w:sz w:val="24"/>
-          <w:szCs w:val="24"/>
-        </w:rPr>
-        <w:t>;</w:t>
-      </w:r>
     </w:p>
     <w:p>
       <w:pPr>
@@ -4819,14 +4786,6 @@
         </w:rPr>
         <w:t>различни тестови облаци</w:t>
       </w:r>
-      <w:r>
-        <w:rPr>
-          <w:rFonts w:ascii="Calibri" w:hAnsi="Calibri" w:cs="Calibri"/>
-          <w:sz w:val="24"/>
-          <w:szCs w:val="24"/>
-        </w:rPr>
-        <w:t>;</w:t>
-      </w:r>
     </w:p>
     <w:p>
       <w:pPr>
@@ -4849,14 +4808,6 @@
         </w:rPr>
         <w:t>Тестовите сценарии могат да се изпълняват чрез  Jenkins, Gradle и Maven чрез съответните им плъгини</w:t>
       </w:r>
-      <w:r>
-        <w:rPr>
-          <w:rFonts w:ascii="Calibri" w:hAnsi="Calibri" w:cs="Calibri"/>
-          <w:sz w:val="24"/>
-          <w:szCs w:val="24"/>
-        </w:rPr>
-        <w:t>;</w:t>
-      </w:r>
     </w:p>
     <w:p>
       <w:pPr>
@@ -4932,8 +4883,10 @@
           <w:sz w:val="24"/>
           <w:szCs w:val="24"/>
         </w:rPr>
-        <w:t>е позволява хоризонтална скалируемост;</w:t>
-      </w:r>
+        <w:t>е позволява хоризонтална скалируемост</w:t>
+      </w:r>
+      <w:bookmarkStart w:id="11" w:name="_GoBack"/>
+      <w:bookmarkEnd w:id="11"/>
     </w:p>
     <w:p>
       <w:pPr>
@@ -4962,7 +4915,7 @@
           <w:sz w:val="24"/>
           <w:szCs w:val="24"/>
         </w:rPr>
-        <w:t>е позволява да се разпределя товара между различни машини;</w:t>
+        <w:t>е позволява да се разпределя товара между различни машини</w:t>
       </w:r>
     </w:p>
     <w:p>
@@ -5034,7 +4987,7 @@
           <w:szCs w:val="36"/>
         </w:rPr>
       </w:pPr>
-      <w:bookmarkStart w:id="11" w:name="_Toc37249000"/>
+      <w:bookmarkStart w:id="12" w:name="_Toc37249000"/>
       <w:proofErr w:type="spellStart"/>
       <w:r>
         <w:rPr>
@@ -5048,7 +5001,7 @@
         </w:rPr>
         <w:t>NeoLoad</w:t>
       </w:r>
-      <w:bookmarkEnd w:id="11"/>
+      <w:bookmarkEnd w:id="12"/>
       <w:proofErr w:type="spellEnd"/>
     </w:p>
     <w:p>
@@ -5562,7 +5515,7 @@
           <w:szCs w:val="36"/>
         </w:rPr>
       </w:pPr>
-      <w:bookmarkStart w:id="12" w:name="_Toc37249001"/>
+      <w:bookmarkStart w:id="13" w:name="_Toc37249001"/>
       <w:proofErr w:type="spellStart"/>
       <w:r>
         <w:rPr>
@@ -5588,7 +5541,7 @@
         </w:rPr>
         <w:t>LOAD</w:t>
       </w:r>
-      <w:bookmarkEnd w:id="12"/>
+      <w:bookmarkEnd w:id="13"/>
       <w:proofErr w:type="spellEnd"/>
     </w:p>
     <w:p>
@@ -6077,7 +6030,7 @@
           <w:szCs w:val="36"/>
         </w:rPr>
       </w:pPr>
-      <w:bookmarkStart w:id="13" w:name="_Toc37249002"/>
+      <w:bookmarkStart w:id="14" w:name="_Toc37249002"/>
       <w:r>
         <w:rPr>
           <w:rFonts w:ascii="Calibri" w:hAnsi="Calibri" w:cs="Calibri"/>
@@ -6090,7 +6043,7 @@
         </w:rPr>
         <w:t>Rational Performance Tester</w:t>
       </w:r>
-      <w:bookmarkEnd w:id="13"/>
+      <w:bookmarkEnd w:id="14"/>
     </w:p>
     <w:p>
       <w:pPr>
@@ -6594,7 +6547,7 @@
           <w:szCs w:val="36"/>
         </w:rPr>
       </w:pPr>
-      <w:bookmarkStart w:id="14" w:name="_Toc37249003"/>
+      <w:bookmarkStart w:id="15" w:name="_Toc37249003"/>
       <w:r>
         <w:rPr>
           <w:rFonts w:ascii="Calibri" w:hAnsi="Calibri" w:cs="Calibri"/>
@@ -6607,7 +6560,7 @@
         </w:rPr>
         <w:t>Silk Performer</w:t>
       </w:r>
-      <w:bookmarkEnd w:id="14"/>
+      <w:bookmarkEnd w:id="15"/>
     </w:p>
     <w:p>
       <w:pPr>
@@ -7015,7 +6968,7 @@
         </w:rPr>
         <w:t xml:space="preserve"> </w:t>
       </w:r>
-      <w:bookmarkStart w:id="15" w:name="_Hlk37248471"/>
+      <w:bookmarkStart w:id="16" w:name="_Hlk37248471"/>
       <w:r>
         <w:rPr>
           <w:rFonts w:ascii="Calibri" w:hAnsi="Calibri" w:cs="Calibri"/>
@@ -7095,7 +7048,7 @@
         <w:fldChar w:fldCharType="end"/>
       </w:r>
     </w:p>
-    <w:bookmarkEnd w:id="15"/>
+    <w:bookmarkEnd w:id="16"/>
     <w:p>
       <w:pPr>
         <w:rPr>
@@ -7121,7 +7074,7 @@
           <w:szCs w:val="36"/>
         </w:rPr>
       </w:pPr>
-      <w:bookmarkStart w:id="16" w:name="_Toc37249004"/>
+      <w:bookmarkStart w:id="17" w:name="_Toc37249004"/>
       <w:r>
         <w:rPr>
           <w:rFonts w:ascii="Calibri" w:hAnsi="Calibri" w:cs="Calibri"/>
@@ -7134,7 +7087,7 @@
         </w:rPr>
         <w:t>LoadRunner Cloud</w:t>
       </w:r>
-      <w:bookmarkEnd w:id="16"/>
+      <w:bookmarkEnd w:id="17"/>
     </w:p>
     <w:p>
       <w:pPr>
@@ -7698,7 +7651,7 @@
           <w:szCs w:val="36"/>
         </w:rPr>
       </w:pPr>
-      <w:bookmarkStart w:id="17" w:name="_Toc37249005"/>
+      <w:bookmarkStart w:id="18" w:name="_Toc37249005"/>
       <w:r>
         <w:rPr>
           <w:rFonts w:ascii="Calibri" w:hAnsi="Calibri" w:cs="Calibri"/>
@@ -7712,7 +7665,7 @@
         <w:lastRenderedPageBreak/>
         <w:t>WAPT</w:t>
       </w:r>
-      <w:bookmarkEnd w:id="17"/>
+      <w:bookmarkEnd w:id="18"/>
     </w:p>
     <w:p>
       <w:pPr>
@@ -8542,9 +8495,9 @@
           <w:szCs w:val="36"/>
         </w:rPr>
       </w:pPr>
-      <w:bookmarkStart w:id="18" w:name="_Цитирана_литература"/>
-      <w:bookmarkStart w:id="19" w:name="_Toc37249006"/>
-      <w:bookmarkEnd w:id="18"/>
+      <w:bookmarkStart w:id="19" w:name="_Цитирана_литература"/>
+      <w:bookmarkStart w:id="20" w:name="_Toc37249006"/>
+      <w:bookmarkEnd w:id="19"/>
       <w:r>
         <w:rPr>
           <w:rFonts w:ascii="Calibri" w:hAnsi="Calibri" w:cs="Calibri"/>
@@ -8556,7 +8509,7 @@
         </w:rPr>
         <w:t>Цитирана литература</w:t>
       </w:r>
-      <w:bookmarkEnd w:id="19"/>
+      <w:bookmarkEnd w:id="20"/>
     </w:p>
     <w:p>
       <w:pPr>
@@ -10044,7 +9997,7 @@
           <w:szCs w:val="36"/>
         </w:rPr>
       </w:pPr>
-      <w:bookmarkStart w:id="20" w:name="_Toc37249007"/>
+      <w:bookmarkStart w:id="21" w:name="_Toc37249007"/>
       <w:r>
         <w:rPr>
           <w:rFonts w:ascii="Calibri" w:hAnsi="Calibri" w:cs="Calibri"/>
@@ -10056,18 +10009,16 @@
         </w:rPr>
         <w:t>Списък с фигури</w:t>
       </w:r>
-      <w:bookmarkEnd w:id="20"/>
-    </w:p>
-    <w:p>
-      <w:pPr>
-        <w:rPr>
-          <w:rFonts w:ascii="Calibri" w:hAnsi="Calibri" w:cs="Calibri"/>
-          <w:sz w:val="24"/>
-          <w:szCs w:val="24"/>
-        </w:rPr>
-      </w:pPr>
-      <w:bookmarkStart w:id="21" w:name="_GoBack"/>
       <w:bookmarkEnd w:id="21"/>
+    </w:p>
+    <w:p>
+      <w:pPr>
+        <w:rPr>
+          <w:rFonts w:ascii="Calibri" w:hAnsi="Calibri" w:cs="Calibri"/>
+          <w:sz w:val="24"/>
+          <w:szCs w:val="24"/>
+        </w:rPr>
+      </w:pPr>
     </w:p>
     <w:sectPr>
       <w:pgSz w:w="11906" w:h="16838"/>
@@ -14177,7 +14128,7 @@
 </file>
 
 <file path=customXml/itemProps1.xml><?xml version="1.0" encoding="utf-8"?>
-<ds:datastoreItem xmlns:ds="http://schemas.openxmlformats.org/officeDocument/2006/customXml" ds:itemID="{CF2377DA-3DDC-43FB-B67A-45DDC6029918}">
+<ds:datastoreItem xmlns:ds="http://schemas.openxmlformats.org/officeDocument/2006/customXml" ds:itemID="{C3F40707-DEC5-4739-83D3-BBCBEF9CAB88}">
   <ds:schemaRefs>
     <ds:schemaRef ds:uri="http://schemas.openxmlformats.org/officeDocument/2006/bibliography"/>
   </ds:schemaRefs>

</xml_diff>

<commit_message>
Modify and place images, add figure list skeleton
</commit_message>
<xml_diff>
--- a/docs/stress_testing_tools_2019_20_SI_14ed.docx
+++ b/docs/stress_testing_tools_2019_20_SI_14ed.docx
@@ -99,7 +99,7 @@
             </w:rPr>
             <w:fldChar w:fldCharType="separate"/>
           </w:r>
-          <w:hyperlink w:anchor="_Toc37248994" w:history="1">
+          <w:hyperlink w:anchor="_Toc37358872" w:history="1">
             <w:r>
               <w:rPr>
                 <w:rStyle w:val="Hyperlink"/>
@@ -145,7 +145,7 @@
                 <w:noProof/>
                 <w:webHidden/>
               </w:rPr>
-              <w:instrText xml:space="preserve"> PAGEREF _Toc37248994 \h </w:instrText>
+              <w:instrText xml:space="preserve"> PAGEREF _Toc37358872 \h </w:instrText>
             </w:r>
             <w:r>
               <w:rPr>
@@ -187,7 +187,7 @@
               <w:noProof/>
             </w:rPr>
           </w:pPr>
-          <w:hyperlink w:anchor="_Toc37248995" w:history="1">
+          <w:hyperlink w:anchor="_Toc37358873" w:history="1">
             <w:r>
               <w:rPr>
                 <w:rStyle w:val="Hyperlink"/>
@@ -212,7 +212,7 @@
                 <w:bCs/>
                 <w:noProof/>
               </w:rPr>
-              <w:t>Тестване на товар (Load Testing)</w:t>
+              <w:t>Тестване на натовареност (Load Testing)</w:t>
             </w:r>
             <w:r>
               <w:rPr>
@@ -233,7 +233,7 @@
                 <w:noProof/>
                 <w:webHidden/>
               </w:rPr>
-              <w:instrText xml:space="preserve"> PAGEREF _Toc37248995 \h </w:instrText>
+              <w:instrText xml:space="preserve"> PAGEREF _Toc37358873 \h </w:instrText>
             </w:r>
             <w:r>
               <w:rPr>
@@ -275,7 +275,7 @@
               <w:noProof/>
             </w:rPr>
           </w:pPr>
-          <w:hyperlink w:anchor="_Toc37248996" w:history="1">
+          <w:hyperlink w:anchor="_Toc37358874" w:history="1">
             <w:r>
               <w:rPr>
                 <w:rStyle w:val="Hyperlink"/>
@@ -321,7 +321,7 @@
                 <w:noProof/>
                 <w:webHidden/>
               </w:rPr>
-              <w:instrText xml:space="preserve"> PAGEREF _Toc37248996 \h </w:instrText>
+              <w:instrText xml:space="preserve"> PAGEREF _Toc37358874 \h </w:instrText>
             </w:r>
             <w:r>
               <w:rPr>
@@ -363,7 +363,7 @@
               <w:noProof/>
             </w:rPr>
           </w:pPr>
-          <w:hyperlink w:anchor="_Toc37248997" w:history="1">
+          <w:hyperlink w:anchor="_Toc37358875" w:history="1">
             <w:r>
               <w:rPr>
                 <w:rStyle w:val="Hyperlink"/>
@@ -410,7 +410,7 @@
                 <w:noProof/>
                 <w:webHidden/>
               </w:rPr>
-              <w:instrText xml:space="preserve"> PAGEREF _Toc37248997 \h </w:instrText>
+              <w:instrText xml:space="preserve"> PAGEREF _Toc37358875 \h </w:instrText>
             </w:r>
             <w:r>
               <w:rPr>
@@ -452,7 +452,7 @@
               <w:noProof/>
             </w:rPr>
           </w:pPr>
-          <w:hyperlink w:anchor="_Toc37248998" w:history="1">
+          <w:hyperlink w:anchor="_Toc37358876" w:history="1">
             <w:r>
               <w:rPr>
                 <w:rStyle w:val="Hyperlink"/>
@@ -499,7 +499,7 @@
                 <w:noProof/>
                 <w:webHidden/>
               </w:rPr>
-              <w:instrText xml:space="preserve"> PAGEREF _Toc37248998 \h </w:instrText>
+              <w:instrText xml:space="preserve"> PAGEREF _Toc37358876 \h </w:instrText>
             </w:r>
             <w:r>
               <w:rPr>
@@ -541,7 +541,7 @@
               <w:noProof/>
             </w:rPr>
           </w:pPr>
-          <w:hyperlink w:anchor="_Toc37248999" w:history="1">
+          <w:hyperlink w:anchor="_Toc37358877" w:history="1">
             <w:r>
               <w:rPr>
                 <w:rStyle w:val="Hyperlink"/>
@@ -588,7 +588,7 @@
                 <w:noProof/>
                 <w:webHidden/>
               </w:rPr>
-              <w:instrText xml:space="preserve"> PAGEREF _Toc37248999 \h </w:instrText>
+              <w:instrText xml:space="preserve"> PAGEREF _Toc37358877 \h </w:instrText>
             </w:r>
             <w:r>
               <w:rPr>
@@ -630,7 +630,7 @@
               <w:noProof/>
             </w:rPr>
           </w:pPr>
-          <w:hyperlink w:anchor="_Toc37249000" w:history="1">
+          <w:hyperlink w:anchor="_Toc37358878" w:history="1">
             <w:r>
               <w:rPr>
                 <w:rStyle w:val="Hyperlink"/>
@@ -677,7 +677,7 @@
                 <w:noProof/>
                 <w:webHidden/>
               </w:rPr>
-              <w:instrText xml:space="preserve"> PAGEREF _Toc37249000 \h </w:instrText>
+              <w:instrText xml:space="preserve"> PAGEREF _Toc37358878 \h </w:instrText>
             </w:r>
             <w:r>
               <w:rPr>
@@ -719,7 +719,7 @@
               <w:noProof/>
             </w:rPr>
           </w:pPr>
-          <w:hyperlink w:anchor="_Toc37249001" w:history="1">
+          <w:hyperlink w:anchor="_Toc37358879" w:history="1">
             <w:r>
               <w:rPr>
                 <w:rStyle w:val="Hyperlink"/>
@@ -766,7 +766,7 @@
                 <w:noProof/>
                 <w:webHidden/>
               </w:rPr>
-              <w:instrText xml:space="preserve"> PAGEREF _Toc37249001 \h </w:instrText>
+              <w:instrText xml:space="preserve"> PAGEREF _Toc37358879 \h </w:instrText>
             </w:r>
             <w:r>
               <w:rPr>
@@ -808,7 +808,7 @@
               <w:noProof/>
             </w:rPr>
           </w:pPr>
-          <w:hyperlink w:anchor="_Toc37249002" w:history="1">
+          <w:hyperlink w:anchor="_Toc37358880" w:history="1">
             <w:r>
               <w:rPr>
                 <w:rStyle w:val="Hyperlink"/>
@@ -855,7 +855,7 @@
                 <w:noProof/>
                 <w:webHidden/>
               </w:rPr>
-              <w:instrText xml:space="preserve"> PAGEREF _Toc37249002 \h </w:instrText>
+              <w:instrText xml:space="preserve"> PAGEREF _Toc37358880 \h </w:instrText>
             </w:r>
             <w:r>
               <w:rPr>
@@ -897,7 +897,7 @@
               <w:noProof/>
             </w:rPr>
           </w:pPr>
-          <w:hyperlink w:anchor="_Toc37249003" w:history="1">
+          <w:hyperlink w:anchor="_Toc37358881" w:history="1">
             <w:r>
               <w:rPr>
                 <w:rStyle w:val="Hyperlink"/>
@@ -944,7 +944,7 @@
                 <w:noProof/>
                 <w:webHidden/>
               </w:rPr>
-              <w:instrText xml:space="preserve"> PAGEREF _Toc37249003 \h </w:instrText>
+              <w:instrText xml:space="preserve"> PAGEREF _Toc37358881 \h </w:instrText>
             </w:r>
             <w:r>
               <w:rPr>
@@ -986,7 +986,7 @@
               <w:noProof/>
             </w:rPr>
           </w:pPr>
-          <w:hyperlink w:anchor="_Toc37249004" w:history="1">
+          <w:hyperlink w:anchor="_Toc37358882" w:history="1">
             <w:r>
               <w:rPr>
                 <w:rStyle w:val="Hyperlink"/>
@@ -1033,7 +1033,7 @@
                 <w:noProof/>
                 <w:webHidden/>
               </w:rPr>
-              <w:instrText xml:space="preserve"> PAGEREF _Toc37249004 \h </w:instrText>
+              <w:instrText xml:space="preserve"> PAGEREF _Toc37358882 \h </w:instrText>
             </w:r>
             <w:r>
               <w:rPr>
@@ -1075,7 +1075,7 @@
               <w:noProof/>
             </w:rPr>
           </w:pPr>
-          <w:hyperlink w:anchor="_Toc37249005" w:history="1">
+          <w:hyperlink w:anchor="_Toc37358883" w:history="1">
             <w:r>
               <w:rPr>
                 <w:rStyle w:val="Hyperlink"/>
@@ -1122,7 +1122,7 @@
                 <w:noProof/>
                 <w:webHidden/>
               </w:rPr>
-              <w:instrText xml:space="preserve"> PAGEREF _Toc37249005 \h </w:instrText>
+              <w:instrText xml:space="preserve"> PAGEREF _Toc37358883 \h </w:instrText>
             </w:r>
             <w:r>
               <w:rPr>
@@ -1164,7 +1164,7 @@
               <w:noProof/>
             </w:rPr>
           </w:pPr>
-          <w:hyperlink w:anchor="_Toc37249006" w:history="1">
+          <w:hyperlink w:anchor="_Toc37358884" w:history="1">
             <w:r>
               <w:rPr>
                 <w:rStyle w:val="Hyperlink"/>
@@ -1210,7 +1210,7 @@
                 <w:noProof/>
                 <w:webHidden/>
               </w:rPr>
-              <w:instrText xml:space="preserve"> PAGEREF _Toc37249006 \h </w:instrText>
+              <w:instrText xml:space="preserve"> PAGEREF _Toc37358884 \h </w:instrText>
             </w:r>
             <w:r>
               <w:rPr>
@@ -1252,7 +1252,7 @@
               <w:noProof/>
             </w:rPr>
           </w:pPr>
-          <w:hyperlink w:anchor="_Toc37249007" w:history="1">
+          <w:hyperlink w:anchor="_Toc37358885" w:history="1">
             <w:r>
               <w:rPr>
                 <w:rStyle w:val="Hyperlink"/>
@@ -1298,7 +1298,7 @@
                 <w:noProof/>
                 <w:webHidden/>
               </w:rPr>
-              <w:instrText xml:space="preserve"> PAGEREF _Toc37249007 \h </w:instrText>
+              <w:instrText xml:space="preserve"> PAGEREF _Toc37358885 \h </w:instrText>
             </w:r>
             <w:r>
               <w:rPr>
@@ -1363,7 +1363,7 @@
           <w:szCs w:val="36"/>
         </w:rPr>
       </w:pPr>
-      <w:bookmarkStart w:id="0" w:name="_Toc37248994"/>
+      <w:bookmarkStart w:id="0" w:name="_Toc37358872"/>
       <w:r>
         <w:rPr>
           <w:rFonts w:ascii="Calibri" w:hAnsi="Calibri" w:cs="Calibri"/>
@@ -1393,7 +1393,7 @@
           <w:szCs w:val="28"/>
         </w:rPr>
       </w:pPr>
-      <w:bookmarkStart w:id="1" w:name="_Toc37248995"/>
+      <w:bookmarkStart w:id="1" w:name="_Toc37358873"/>
       <w:r>
         <w:rPr>
           <w:rFonts w:ascii="Calibri" w:hAnsi="Calibri" w:cs="Calibri"/>
@@ -1403,7 +1403,42 @@
           <w:sz w:val="28"/>
           <w:szCs w:val="28"/>
         </w:rPr>
-        <w:t>Тестване на товар (Load Testing)</w:t>
+        <w:t xml:space="preserve">Тестване на </w:t>
+      </w:r>
+      <w:bookmarkStart w:id="2" w:name="_Hlk37358839"/>
+      <w:r>
+        <w:rPr>
+          <w:rFonts w:ascii="Calibri" w:hAnsi="Calibri" w:cs="Calibri"/>
+          <w:b/>
+          <w:bCs/>
+          <w:color w:val="auto"/>
+          <w:sz w:val="28"/>
+          <w:szCs w:val="28"/>
+        </w:rPr>
+        <w:t>натовареност</w:t>
+      </w:r>
+      <w:r>
+        <w:rPr>
+          <w:rFonts w:ascii="Calibri" w:hAnsi="Calibri" w:cs="Calibri"/>
+          <w:b/>
+          <w:bCs/>
+          <w:color w:val="auto"/>
+          <w:sz w:val="28"/>
+          <w:szCs w:val="28"/>
+        </w:rPr>
+        <w:t xml:space="preserve"> </w:t>
+      </w:r>
+      <w:bookmarkEnd w:id="2"/>
+      <w:r>
+        <w:rPr>
+          <w:rFonts w:ascii="Calibri" w:hAnsi="Calibri" w:cs="Calibri"/>
+          <w:b/>
+          <w:bCs/>
+          <w:color w:val="auto"/>
+          <w:sz w:val="28"/>
+          <w:szCs w:val="28"/>
+        </w:rPr>
+        <w:t>(Load Testing)</w:t>
       </w:r>
       <w:bookmarkEnd w:id="1"/>
     </w:p>
@@ -1421,15 +1456,23 @@
           <w:sz w:val="24"/>
           <w:szCs w:val="24"/>
         </w:rPr>
-        <w:t>Тестването на товар</w:t>
-      </w:r>
-      <w:r>
-        <w:rPr>
-          <w:rFonts w:ascii="Calibri" w:hAnsi="Calibri" w:cs="Calibri"/>
-          <w:sz w:val="24"/>
-          <w:szCs w:val="24"/>
-        </w:rPr>
-        <w:t xml:space="preserve"> е</w:t>
+        <w:t xml:space="preserve">Тестването на </w:t>
+      </w:r>
+      <w:r>
+        <w:rPr>
+          <w:rFonts w:ascii="Calibri" w:hAnsi="Calibri" w:cs="Calibri"/>
+          <w:sz w:val="24"/>
+          <w:szCs w:val="24"/>
+        </w:rPr>
+        <w:t xml:space="preserve">натовареност </w:t>
+      </w:r>
+      <w:r>
+        <w:rPr>
+          <w:rFonts w:ascii="Calibri" w:hAnsi="Calibri" w:cs="Calibri"/>
+          <w:sz w:val="24"/>
+          <w:szCs w:val="24"/>
+        </w:rPr>
+        <w:t>е</w:t>
       </w:r>
       <w:r>
         <w:rPr>
@@ -1550,7 +1593,23 @@
           <w:sz w:val="24"/>
           <w:szCs w:val="24"/>
         </w:rPr>
-        <w:t xml:space="preserve">Целта на тестването на товар е да се осигури </w:t>
+        <w:t xml:space="preserve">Целта на тестването на </w:t>
+      </w:r>
+      <w:r>
+        <w:rPr>
+          <w:rFonts w:ascii="Calibri" w:hAnsi="Calibri" w:cs="Calibri"/>
+          <w:sz w:val="24"/>
+          <w:szCs w:val="24"/>
+        </w:rPr>
+        <w:t xml:space="preserve">натовареност </w:t>
+      </w:r>
+      <w:r>
+        <w:rPr>
+          <w:rFonts w:ascii="Calibri" w:hAnsi="Calibri" w:cs="Calibri"/>
+          <w:sz w:val="24"/>
+          <w:szCs w:val="24"/>
+        </w:rPr>
+        <w:t xml:space="preserve">е да се осигури </w:t>
       </w:r>
       <w:r>
         <w:rPr>
@@ -1986,7 +2045,7 @@
           <w:szCs w:val="28"/>
         </w:rPr>
       </w:pPr>
-      <w:bookmarkStart w:id="2" w:name="_Toc37248996"/>
+      <w:bookmarkStart w:id="3" w:name="_Toc37358874"/>
       <w:r>
         <w:rPr>
           <w:rFonts w:ascii="Calibri" w:hAnsi="Calibri" w:cs="Calibri"/>
@@ -1998,7 +2057,7 @@
         </w:rPr>
         <w:t>Стрес тестване (Stress Testing)</w:t>
       </w:r>
-      <w:bookmarkEnd w:id="2"/>
+      <w:bookmarkEnd w:id="3"/>
     </w:p>
     <w:p>
       <w:pPr>
@@ -2015,15 +2074,48 @@
           <w:sz w:val="24"/>
           <w:szCs w:val="24"/>
         </w:rPr>
-        <w:t>Подобно на тестването на товар, стрес тестването също проверява поведението на уеб приложение при определен товар. Това, което ги разграничава е, че</w:t>
-      </w:r>
-      <w:r>
-        <w:rPr>
-          <w:rFonts w:ascii="Calibri" w:hAnsi="Calibri" w:cs="Calibri"/>
-          <w:sz w:val="24"/>
-          <w:szCs w:val="24"/>
-        </w:rPr>
-        <w:t xml:space="preserve"> докато тестването на товар набляга върху производителността на една си</w:t>
+        <w:t xml:space="preserve">Подобно на тестването на </w:t>
+      </w:r>
+      <w:r>
+        <w:rPr>
+          <w:rFonts w:ascii="Calibri" w:hAnsi="Calibri" w:cs="Calibri"/>
+          <w:sz w:val="24"/>
+          <w:szCs w:val="24"/>
+        </w:rPr>
+        <w:t>натовареност</w:t>
+      </w:r>
+      <w:r>
+        <w:rPr>
+          <w:rFonts w:ascii="Calibri" w:hAnsi="Calibri" w:cs="Calibri"/>
+          <w:sz w:val="24"/>
+          <w:szCs w:val="24"/>
+        </w:rPr>
+        <w:t>, стрес тестването също проверява поведението на уеб приложение при определен товар. Това, което ги разграничава е, че</w:t>
+      </w:r>
+      <w:r>
+        <w:rPr>
+          <w:rFonts w:ascii="Calibri" w:hAnsi="Calibri" w:cs="Calibri"/>
+          <w:sz w:val="24"/>
+          <w:szCs w:val="24"/>
+        </w:rPr>
+        <w:t xml:space="preserve"> докато тестването на </w:t>
+      </w:r>
+      <w:r>
+        <w:rPr>
+          <w:rFonts w:ascii="Calibri" w:hAnsi="Calibri" w:cs="Calibri"/>
+          <w:sz w:val="24"/>
+          <w:szCs w:val="24"/>
+        </w:rPr>
+        <w:lastRenderedPageBreak/>
+        <w:t xml:space="preserve">натовареност </w:t>
+      </w:r>
+      <w:r>
+        <w:rPr>
+          <w:rFonts w:ascii="Calibri" w:hAnsi="Calibri" w:cs="Calibri"/>
+          <w:sz w:val="24"/>
+          <w:szCs w:val="24"/>
+        </w:rPr>
+        <w:t>набляга върху производителността на една си</w:t>
       </w:r>
       <w:r>
         <w:rPr>
@@ -2088,7 +2180,6 @@
           <w:sz w:val="24"/>
           <w:szCs w:val="24"/>
         </w:rPr>
-        <w:lastRenderedPageBreak/>
         <w:t>Една от целите</w:t>
       </w:r>
       <w:r>
@@ -2402,8 +2493,8 @@
           <w:szCs w:val="36"/>
         </w:rPr>
       </w:pPr>
-      <w:bookmarkStart w:id="3" w:name="_Hlk37079644"/>
-      <w:bookmarkStart w:id="4" w:name="_Toc37248997"/>
+      <w:bookmarkStart w:id="4" w:name="_Hlk37079644"/>
+      <w:bookmarkStart w:id="5" w:name="_Toc37358875"/>
       <w:r>
         <w:rPr>
           <w:rFonts w:ascii="Calibri" w:hAnsi="Calibri" w:cs="Calibri"/>
@@ -2416,8 +2507,8 @@
         </w:rPr>
         <w:t xml:space="preserve">Apache </w:t>
       </w:r>
-      <w:bookmarkStart w:id="5" w:name="_Hlk37079658"/>
-      <w:bookmarkEnd w:id="3"/>
+      <w:bookmarkStart w:id="6" w:name="_Hlk37079658"/>
+      <w:bookmarkEnd w:id="4"/>
       <w:r>
         <w:rPr>
           <w:rFonts w:ascii="Calibri" w:hAnsi="Calibri" w:cs="Calibri"/>
@@ -2430,8 +2521,8 @@
         </w:rPr>
         <w:t>JMeter</w:t>
       </w:r>
-      <w:bookmarkEnd w:id="4"/>
       <w:bookmarkEnd w:id="5"/>
+      <w:bookmarkEnd w:id="6"/>
     </w:p>
     <w:p>
       <w:pPr>
@@ -2458,7 +2549,7 @@
         </w:rPr>
         <w:t xml:space="preserve"> </w:t>
       </w:r>
-      <w:bookmarkStart w:id="6" w:name="_Hlk37083989"/>
+      <w:bookmarkStart w:id="7" w:name="_Hlk37083989"/>
       <w:r>
         <w:rPr>
           <w:rFonts w:ascii="Calibri" w:hAnsi="Calibri" w:cs="Calibri"/>
@@ -2476,7 +2567,7 @@
         </w:rPr>
         <w:t xml:space="preserve"> </w:t>
       </w:r>
-      <w:bookmarkEnd w:id="6"/>
+      <w:bookmarkEnd w:id="7"/>
       <w:r>
         <w:rPr>
           <w:rFonts w:ascii="Calibri" w:hAnsi="Calibri" w:cs="Calibri"/>
@@ -2599,7 +2690,23 @@
           <w:sz w:val="24"/>
           <w:szCs w:val="24"/>
         </w:rPr>
-        <w:t xml:space="preserve">Тестване на товар чрез </w:t>
+        <w:t xml:space="preserve">Тестване на </w:t>
+      </w:r>
+      <w:r>
+        <w:rPr>
+          <w:rFonts w:ascii="Calibri" w:hAnsi="Calibri" w:cs="Calibri"/>
+          <w:sz w:val="24"/>
+          <w:szCs w:val="24"/>
+        </w:rPr>
+        <w:t xml:space="preserve">натовареност </w:t>
+      </w:r>
+      <w:r>
+        <w:rPr>
+          <w:rFonts w:ascii="Calibri" w:hAnsi="Calibri" w:cs="Calibri"/>
+          <w:sz w:val="24"/>
+          <w:szCs w:val="24"/>
+        </w:rPr>
+        <w:t xml:space="preserve">чрез </w:t>
       </w:r>
       <w:r>
         <w:rPr>
@@ -3167,6 +3274,7 @@
         <w:rPr>
           <w:rFonts w:ascii="Calibri" w:hAnsi="Calibri" w:cs="Calibri"/>
         </w:rPr>
+        <w:lastRenderedPageBreak/>
         <w:t>Ч</w:t>
       </w:r>
       <w:r>
@@ -3226,7 +3334,6 @@
           <w:sz w:val="24"/>
           <w:szCs w:val="24"/>
         </w:rPr>
-        <w:lastRenderedPageBreak/>
         <w:t xml:space="preserve">Визуализация от резултати на тестването </w:t>
       </w:r>
     </w:p>
@@ -3393,21 +3500,7 @@
         <w:rPr>
           <w:rFonts w:ascii="Calibri" w:hAnsi="Calibri" w:cs="Calibri"/>
         </w:rPr>
-        <w:t xml:space="preserve"> HTTP, SOAP, LDAP, </w:t>
-      </w:r>
-      <w:proofErr w:type="gramStart"/>
-      <w:r>
-        <w:rPr>
-          <w:rFonts w:ascii="Calibri" w:hAnsi="Calibri" w:cs="Calibri"/>
-        </w:rPr>
-        <w:t>JDBC,  JMS</w:t>
-      </w:r>
-      <w:proofErr w:type="gramEnd"/>
-      <w:r>
-        <w:rPr>
-          <w:rFonts w:ascii="Calibri" w:hAnsi="Calibri" w:cs="Calibri"/>
-        </w:rPr>
-        <w:t>, and FTP</w:t>
+        <w:t xml:space="preserve"> HTTP, SOAP, LDAP, JDBC,  JMS, and FTP</w:t>
       </w:r>
       <w:r>
         <w:rPr>
@@ -3714,7 +3807,7 @@
           <w:szCs w:val="36"/>
         </w:rPr>
       </w:pPr>
-      <w:bookmarkStart w:id="7" w:name="_Toc37248998"/>
+      <w:bookmarkStart w:id="8" w:name="_Toc37358876"/>
       <w:r>
         <w:rPr>
           <w:rFonts w:ascii="Calibri" w:hAnsi="Calibri" w:cs="Calibri"/>
@@ -3727,7 +3820,7 @@
         </w:rPr>
         <w:t>Locust</w:t>
       </w:r>
-      <w:bookmarkEnd w:id="7"/>
+      <w:bookmarkEnd w:id="8"/>
     </w:p>
     <w:p>
       <w:pPr>
@@ -4048,6 +4141,7 @@
           <w:sz w:val="24"/>
           <w:szCs w:val="24"/>
         </w:rPr>
+        <w:lastRenderedPageBreak/>
         <w:t>Писане на тестове на Python</w:t>
       </w:r>
     </w:p>
@@ -4062,7 +4156,6 @@
         <w:rPr>
           <w:rFonts w:ascii="Calibri" w:hAnsi="Calibri" w:cs="Calibri"/>
         </w:rPr>
-        <w:lastRenderedPageBreak/>
         <w:t>Тестовете изглеждат и се изпълняват като обик</w:t>
       </w:r>
       <w:r>
@@ -4179,7 +4272,7 @@
         </w:rPr>
         <w:t xml:space="preserve">Интерфейсът на Locust е разработен с </w:t>
       </w:r>
-      <w:bookmarkStart w:id="8" w:name="_Hlk37182498"/>
+      <w:bookmarkStart w:id="9" w:name="_Hlk37182498"/>
       <w:r>
         <w:rPr>
           <w:rFonts w:ascii="Calibri" w:hAnsi="Calibri" w:cs="Calibri"/>
@@ -4193,7 +4286,7 @@
         </w:rPr>
         <w:t xml:space="preserve"> </w:t>
       </w:r>
-      <w:bookmarkEnd w:id="8"/>
+      <w:bookmarkEnd w:id="9"/>
       <w:r>
         <w:rPr>
           <w:rFonts w:ascii="Calibri" w:hAnsi="Calibri" w:cs="Calibri"/>
@@ -4389,8 +4482,8 @@
           <w:szCs w:val="36"/>
         </w:rPr>
       </w:pPr>
-      <w:bookmarkStart w:id="9" w:name="_Toc37248999"/>
       <w:bookmarkStart w:id="10" w:name="_Hlk37097969"/>
+      <w:bookmarkStart w:id="11" w:name="_Toc37358877"/>
       <w:r>
         <w:rPr>
           <w:rFonts w:ascii="Calibri" w:hAnsi="Calibri" w:cs="Calibri"/>
@@ -4403,7 +4496,7 @@
         </w:rPr>
         <w:t>Gatling</w:t>
       </w:r>
-      <w:bookmarkEnd w:id="9"/>
+      <w:bookmarkEnd w:id="11"/>
     </w:p>
     <w:bookmarkEnd w:id="10"/>
     <w:p>
@@ -4662,6 +4755,7 @@
         <w:rPr>
           <w:rFonts w:ascii="Calibri" w:hAnsi="Calibri" w:cs="Calibri"/>
         </w:rPr>
+        <w:lastRenderedPageBreak/>
         <w:t>Уточнява колко на брой тестови потребителя ще се изпълнят паралелно.</w:t>
       </w:r>
       <w:r>
@@ -4685,7 +4779,6 @@
           <w:sz w:val="24"/>
           <w:szCs w:val="24"/>
         </w:rPr>
-        <w:lastRenderedPageBreak/>
         <w:t>Предимства</w:t>
       </w:r>
       <w:r>
@@ -4885,8 +4978,6 @@
         </w:rPr>
         <w:t>е позволява хоризонтална скалируемост</w:t>
       </w:r>
-      <w:bookmarkStart w:id="11" w:name="_GoBack"/>
-      <w:bookmarkEnd w:id="11"/>
     </w:p>
     <w:p>
       <w:pPr>
@@ -4987,7 +5078,7 @@
           <w:szCs w:val="36"/>
         </w:rPr>
       </w:pPr>
-      <w:bookmarkStart w:id="12" w:name="_Toc37249000"/>
+      <w:bookmarkStart w:id="12" w:name="_Toc37358878"/>
       <w:proofErr w:type="spellStart"/>
       <w:r>
         <w:rPr>
@@ -5515,7 +5606,7 @@
           <w:szCs w:val="36"/>
         </w:rPr>
       </w:pPr>
-      <w:bookmarkStart w:id="13" w:name="_Toc37249001"/>
+      <w:bookmarkStart w:id="13" w:name="_Toc37358879"/>
       <w:proofErr w:type="spellStart"/>
       <w:r>
         <w:rPr>
@@ -5614,24 +5705,34 @@
           <w:szCs w:val="24"/>
           <w:shd w:val="clear" w:color="auto" w:fill="FFFFFF"/>
         </w:rPr>
-        <w:t xml:space="preserve"> Инструмента се предлага като безплатна версия, която съдържа почти всички функционалностти, но ограничава максималния брой конкурентни потребители до 50, и като лицензиран продукт или облачна услуга.</w:t>
-      </w:r>
-    </w:p>
-    <w:p>
-      <w:pPr>
-        <w:rPr>
-          <w:rFonts w:ascii="Calibri" w:hAnsi="Calibri" w:cs="Calibri"/>
-          <w:sz w:val="24"/>
-          <w:szCs w:val="24"/>
-        </w:rPr>
-      </w:pPr>
-      <w:r>
-        <w:rPr>
-          <w:rFonts w:ascii="Calibri" w:hAnsi="Calibri" w:cs="Calibri"/>
-          <w:sz w:val="24"/>
-          <w:szCs w:val="24"/>
+        <w:t xml:space="preserve"> Инструмента се предлага като безплатна версия, която съдържа почти всички </w:t>
+      </w:r>
+      <w:r>
+        <w:rPr>
+          <w:rFonts w:ascii="Calibri" w:hAnsi="Calibri" w:cs="Calibri"/>
+          <w:color w:val="212121"/>
+          <w:sz w:val="24"/>
+          <w:szCs w:val="24"/>
+          <w:shd w:val="clear" w:color="auto" w:fill="FFFFFF"/>
         </w:rPr>
         <w:lastRenderedPageBreak/>
+        <w:t>функционалностти, но ограничава максималния брой конкурентни потребители до 50, и като лицензиран продукт или облачна услуга.</w:t>
+      </w:r>
+    </w:p>
+    <w:p>
+      <w:pPr>
+        <w:rPr>
+          <w:rFonts w:ascii="Calibri" w:hAnsi="Calibri" w:cs="Calibri"/>
+          <w:sz w:val="24"/>
+          <w:szCs w:val="24"/>
+        </w:rPr>
+      </w:pPr>
+      <w:r>
+        <w:rPr>
+          <w:rFonts w:ascii="Calibri" w:hAnsi="Calibri" w:cs="Calibri"/>
+          <w:sz w:val="24"/>
+          <w:szCs w:val="24"/>
+        </w:rPr>
         <w:t xml:space="preserve">Предимства и функционалности на </w:t>
       </w:r>
       <w:r>
@@ -6030,7 +6131,7 @@
           <w:szCs w:val="36"/>
         </w:rPr>
       </w:pPr>
-      <w:bookmarkStart w:id="14" w:name="_Toc37249002"/>
+      <w:bookmarkStart w:id="14" w:name="_Toc37358880"/>
       <w:r>
         <w:rPr>
           <w:rFonts w:ascii="Calibri" w:hAnsi="Calibri" w:cs="Calibri"/>
@@ -6547,7 +6648,7 @@
           <w:szCs w:val="36"/>
         </w:rPr>
       </w:pPr>
-      <w:bookmarkStart w:id="15" w:name="_Toc37249003"/>
+      <w:bookmarkStart w:id="15" w:name="_Toc37358881"/>
       <w:r>
         <w:rPr>
           <w:rFonts w:ascii="Calibri" w:hAnsi="Calibri" w:cs="Calibri"/>
@@ -6676,6 +6777,7 @@
           <w:sz w:val="24"/>
           <w:szCs w:val="24"/>
         </w:rPr>
+        <w:lastRenderedPageBreak/>
         <w:t>Предимства и функционалности на Silk Performer:</w:t>
       </w:r>
     </w:p>
@@ -6698,7 +6800,6 @@
           <w:sz w:val="24"/>
           <w:szCs w:val="24"/>
         </w:rPr>
-        <w:lastRenderedPageBreak/>
         <w:t>Поддържа всички основни уеб среди за разработка: HTML5, AJAX, Responsive Web Design, Adobe Flash/Flex, и Microsoft Silverlight</w:t>
       </w:r>
     </w:p>
@@ -7074,7 +7175,7 @@
           <w:szCs w:val="36"/>
         </w:rPr>
       </w:pPr>
-      <w:bookmarkStart w:id="17" w:name="_Toc37249004"/>
+      <w:bookmarkStart w:id="17" w:name="_Toc37358882"/>
       <w:r>
         <w:rPr>
           <w:rFonts w:ascii="Calibri" w:hAnsi="Calibri" w:cs="Calibri"/>
@@ -7651,7 +7752,7 @@
           <w:szCs w:val="36"/>
         </w:rPr>
       </w:pPr>
-      <w:bookmarkStart w:id="18" w:name="_Toc37249005"/>
+      <w:bookmarkStart w:id="18" w:name="_Toc37358883"/>
       <w:r>
         <w:rPr>
           <w:rFonts w:ascii="Calibri" w:hAnsi="Calibri" w:cs="Calibri"/>
@@ -8496,7 +8597,7 @@
         </w:rPr>
       </w:pPr>
       <w:bookmarkStart w:id="19" w:name="_Цитирана_литература"/>
-      <w:bookmarkStart w:id="20" w:name="_Toc37249006"/>
+      <w:bookmarkStart w:id="20" w:name="_Toc37358884"/>
       <w:bookmarkEnd w:id="19"/>
       <w:r>
         <w:rPr>
@@ -9997,7 +10098,7 @@
           <w:szCs w:val="36"/>
         </w:rPr>
       </w:pPr>
-      <w:bookmarkStart w:id="21" w:name="_Toc37249007"/>
+      <w:bookmarkStart w:id="21" w:name="_Toc37358885"/>
       <w:r>
         <w:rPr>
           <w:rFonts w:ascii="Calibri" w:hAnsi="Calibri" w:cs="Calibri"/>
@@ -14128,7 +14229,7 @@
 </file>
 
 <file path=customXml/itemProps1.xml><?xml version="1.0" encoding="utf-8"?>
-<ds:datastoreItem xmlns:ds="http://schemas.openxmlformats.org/officeDocument/2006/customXml" ds:itemID="{C3F40707-DEC5-4739-83D3-BBCBEF9CAB88}">
+<ds:datastoreItem xmlns:ds="http://schemas.openxmlformats.org/officeDocument/2006/customXml" ds:itemID="{D560FB61-BE1D-4A8D-909A-A92C703DD745}">
   <ds:schemaRefs>
     <ds:schemaRef ds:uri="http://schemas.openxmlformats.org/officeDocument/2006/bibliography"/>
   </ds:schemaRefs>

</xml_diff>

<commit_message>
Make final version 3.0
</commit_message>
<xml_diff>
--- a/docs/stress_testing_tools_2019_20_SI_14ed.docx
+++ b/docs/stress_testing_tools_2019_20_SI_14ed.docx
@@ -24,6 +24,22 @@
         <w:t>Инструменти за стрес-тестове на уеб приложения</w:t>
       </w:r>
       <w:bookmarkEnd w:id="0"/>
+    </w:p>
+    <w:p>
+      <w:pPr>
+        <w:jc w:val="right"/>
+        <w:rPr>
+          <w:sz w:val="32"/>
+          <w:szCs w:val="32"/>
+        </w:rPr>
+      </w:pPr>
+      <w:r>
+        <w:rPr>
+          <w:sz w:val="32"/>
+          <w:szCs w:val="32"/>
+        </w:rPr>
+        <w:t>Разработено от Виктор Христов, 62151</w:t>
+      </w:r>
     </w:p>
     <w:sdt>
       <w:sdtPr>
@@ -13664,7 +13680,7 @@
 </file>
 
 <file path=customXml/itemProps1.xml><?xml version="1.0" encoding="utf-8"?>
-<ds:datastoreItem xmlns:ds="http://schemas.openxmlformats.org/officeDocument/2006/customXml" ds:itemID="{A86BBD6F-8A75-405E-8613-E4962C5E08C1}">
+<ds:datastoreItem xmlns:ds="http://schemas.openxmlformats.org/officeDocument/2006/customXml" ds:itemID="{D25B0A12-CFB9-4C7B-9AE7-8C858E0CF956}">
   <ds:schemaRefs>
     <ds:schemaRef ds:uri="http://schemas.openxmlformats.org/officeDocument/2006/bibliography"/>
   </ds:schemaRefs>

</xml_diff>